<commit_message>
zad4 ul_1 dynamicka analyza libFuzzer
</commit_message>
<xml_diff>
--- a/zad4/UPB_zad4_Puskasova_Curillova_Harvancik.docx
+++ b/zad4/UPB_zad4_Puskasova_Curillova_Harvancik.docx
@@ -152,6 +152,16 @@
           <w:lang w:val="en-GB"/>
         </w:rPr>
         <w:t>-cppcheck</w:t>
+      </w:r>
+      <w:r>
+        <w:rPr>
+          <w:b/>
+          <w:bCs/>
+          <w:sz w:val="28"/>
+          <w:szCs w:val="28"/>
+          <w:lang w:val="en-GB"/>
+        </w:rPr>
+        <w:t>, Lenka - fuzzer</w:t>
       </w:r>
       <w:r>
         <w:rPr>
@@ -262,7 +272,7 @@
       <w:hyperlink r:id="rId7" w:history="1">
         <w:r>
           <w:rPr>
-            <w:rStyle w:val="Hypertextovprepojenie"/>
+            <w:rStyle w:val="Hyperlink"/>
             <w:sz w:val="20"/>
             <w:szCs w:val="20"/>
             <w:lang w:val="en-US"/>
@@ -295,7 +305,7 @@
       <w:hyperlink r:id="rId8" w:history="1">
         <w:r>
           <w:rPr>
-            <w:rStyle w:val="Hypertextovprepojenie"/>
+            <w:rStyle w:val="Hyperlink"/>
             <w:sz w:val="20"/>
             <w:szCs w:val="20"/>
             <w:lang w:val="en-US"/>
@@ -381,7 +391,7 @@
     </w:p>
     <w:p>
       <w:pPr>
-        <w:pStyle w:val="Odsekzoznamu"/>
+        <w:pStyle w:val="ListParagraph"/>
         <w:numPr>
           <w:ilvl w:val="0"/>
           <w:numId w:val="43"/>
@@ -454,7 +464,7 @@
     </w:p>
     <w:p>
       <w:pPr>
-        <w:pStyle w:val="Odsekzoznamu"/>
+        <w:pStyle w:val="ListParagraph"/>
         <w:numPr>
           <w:ilvl w:val="0"/>
           <w:numId w:val="44"/>
@@ -504,7 +514,7 @@
     </w:p>
     <w:p>
       <w:pPr>
-        <w:pStyle w:val="Odsekzoznamu"/>
+        <w:pStyle w:val="ListParagraph"/>
         <w:numPr>
           <w:ilvl w:val="0"/>
           <w:numId w:val="43"/>
@@ -581,7 +591,7 @@
     </w:p>
     <w:p>
       <w:pPr>
-        <w:pStyle w:val="Odsekzoznamu"/>
+        <w:pStyle w:val="ListParagraph"/>
         <w:numPr>
           <w:ilvl w:val="0"/>
           <w:numId w:val="44"/>
@@ -644,7 +654,7 @@
     </w:p>
     <w:p>
       <w:pPr>
-        <w:pStyle w:val="Odsekzoznamu"/>
+        <w:pStyle w:val="ListParagraph"/>
         <w:numPr>
           <w:ilvl w:val="1"/>
           <w:numId w:val="44"/>
@@ -664,24 +674,12 @@
         <w:rPr>
           <w:color w:val="A6A6A6" w:themeColor="background1" w:themeShade="A6"/>
         </w:rPr>
-        <w:t>(</w:t>
-      </w:r>
-      <w:r>
-        <w:rPr>
-          <w:color w:val="A6A6A6" w:themeColor="background1" w:themeShade="A6"/>
-        </w:rPr>
-        <w:t>prepíše pôvodný obsah buffer</w:t>
-      </w:r>
-      <w:r>
-        <w:rPr>
-          <w:color w:val="A6A6A6" w:themeColor="background1" w:themeShade="A6"/>
-        </w:rPr>
-        <w:t>)</w:t>
-      </w:r>
-    </w:p>
-    <w:p>
-      <w:pPr>
-        <w:pStyle w:val="Odsekzoznamu"/>
+        <w:t>(prepíše pôvodný obsah buffer)</w:t>
+      </w:r>
+    </w:p>
+    <w:p>
+      <w:pPr>
+        <w:pStyle w:val="ListParagraph"/>
         <w:numPr>
           <w:ilvl w:val="1"/>
           <w:numId w:val="44"/>
@@ -692,13 +690,7 @@
         </w:rPr>
       </w:pPr>
       <w:r>
-        <w:t>int c;</w:t>
-      </w:r>
-      <w:r>
-        <w:t xml:space="preserve"> </w:t>
-      </w:r>
-      <w:r>
-        <w:t>while ((c = fgetc(f)) != EOF &amp;&amp; c != '\n') { }</w:t>
+        <w:t>int c; while ((c = fgetc(f)) != EOF &amp;&amp; c != '\n') { }</w:t>
       </w:r>
       <w:r>
         <w:tab/>
@@ -707,24 +699,12 @@
         <w:rPr>
           <w:color w:val="A6A6A6" w:themeColor="background1" w:themeShade="A6"/>
         </w:rPr>
-        <w:t>(</w:t>
-      </w:r>
-      <w:r>
-        <w:rPr>
-          <w:color w:val="A6A6A6" w:themeColor="background1" w:themeShade="A6"/>
-        </w:rPr>
-        <w:t>odhodiť zvyšok riadku</w:t>
-      </w:r>
-      <w:r>
-        <w:rPr>
-          <w:color w:val="A6A6A6" w:themeColor="background1" w:themeShade="A6"/>
-        </w:rPr>
-        <w:t>)</w:t>
-      </w:r>
-    </w:p>
-    <w:p>
-      <w:pPr>
-        <w:pStyle w:val="Odsekzoznamu"/>
+        <w:t>(odhodiť zvyšok riadku)</w:t>
+      </w:r>
+    </w:p>
+    <w:p>
+      <w:pPr>
+        <w:pStyle w:val="ListParagraph"/>
         <w:numPr>
           <w:ilvl w:val="1"/>
           <w:numId w:val="44"/>
@@ -747,30 +727,12 @@
         <w:rPr>
           <w:color w:val="A6A6A6" w:themeColor="background1" w:themeShade="A6"/>
         </w:rPr>
-        <w:t>riadok</w:t>
-      </w:r>
-      <w:r>
-        <w:rPr>
-          <w:color w:val="A6A6A6" w:themeColor="background1" w:themeShade="A6"/>
-        </w:rPr>
-        <w:t xml:space="preserve">  (</w:t>
-      </w:r>
-      <w:r>
-        <w:rPr>
-          <w:color w:val="A6A6A6" w:themeColor="background1" w:themeShade="A6"/>
-        </w:rPr>
-        <w:t>nie je dostupné vo všetkých kompilátoroch na Windows</w:t>
-      </w:r>
-      <w:r>
-        <w:rPr>
-          <w:color w:val="A6A6A6" w:themeColor="background1" w:themeShade="A6"/>
-        </w:rPr>
-        <w:t>)</w:t>
-      </w:r>
-    </w:p>
-    <w:p>
-      <w:pPr>
-        <w:pStyle w:val="Odsekzoznamu"/>
+        <w:t>riadok  (nie je dostupné vo všetkých kompilátoroch na Windows)</w:t>
+      </w:r>
+    </w:p>
+    <w:p>
+      <w:pPr>
+        <w:pStyle w:val="ListParagraph"/>
         <w:spacing w:after="0" w:line="240" w:lineRule="auto"/>
         <w:ind w:left="1440"/>
         <w:rPr>
@@ -828,7 +790,7 @@
     </w:p>
     <w:p>
       <w:pPr>
-        <w:pStyle w:val="Odsekzoznamu"/>
+        <w:pStyle w:val="ListParagraph"/>
         <w:numPr>
           <w:ilvl w:val="0"/>
           <w:numId w:val="44"/>
@@ -844,7 +806,7 @@
     </w:p>
     <w:p>
       <w:pPr>
-        <w:pStyle w:val="Odsekzoznamu"/>
+        <w:pStyle w:val="ListParagraph"/>
         <w:spacing w:after="0" w:line="240" w:lineRule="auto"/>
       </w:pPr>
       <w:r>
@@ -859,7 +821,7 @@
     </w:p>
     <w:p>
       <w:pPr>
-        <w:pStyle w:val="Odsekzoznamu"/>
+        <w:pStyle w:val="ListParagraph"/>
         <w:spacing w:after="0" w:line="240" w:lineRule="auto"/>
       </w:pPr>
     </w:p>
@@ -913,7 +875,7 @@
     </w:p>
     <w:p>
       <w:pPr>
-        <w:pStyle w:val="Odsekzoznamu"/>
+        <w:pStyle w:val="ListParagraph"/>
         <w:numPr>
           <w:ilvl w:val="0"/>
           <w:numId w:val="44"/>
@@ -960,7 +922,7 @@
     </w:p>
     <w:p>
       <w:pPr>
-        <w:pStyle w:val="Odsekzoznamu"/>
+        <w:pStyle w:val="ListParagraph"/>
         <w:numPr>
           <w:ilvl w:val="0"/>
           <w:numId w:val="43"/>
@@ -1033,7 +995,7 @@
     </w:p>
     <w:p>
       <w:pPr>
-        <w:pStyle w:val="Odsekzoznamu"/>
+        <w:pStyle w:val="ListParagraph"/>
         <w:numPr>
           <w:ilvl w:val="0"/>
           <w:numId w:val="44"/>
@@ -1043,10 +1005,7 @@
         <w:t>log_user_message</w:t>
       </w:r>
       <w:r>
-        <w:t xml:space="preserve"> </w:t>
-      </w:r>
-      <w:r>
-        <w:t xml:space="preserve">funkcia je </w:t>
+        <w:t xml:space="preserve"> funkcia je </w:t>
       </w:r>
       <w:r>
         <w:t>viditeľná mimo súboru test_</w:t>
@@ -1064,10 +1023,7 @@
         <w:br/>
       </w:r>
       <w:r>
-        <w:t xml:space="preserve">Oprava: </w:t>
-      </w:r>
-      <w:r>
-        <w:t>void</w:t>
+        <w:t>Oprava: void</w:t>
       </w:r>
       <w:r>
         <w:t xml:space="preserve"> </w:t>
@@ -1112,7 +1068,7 @@
     </w:p>
     <w:p>
       <w:pPr>
-        <w:pStyle w:val="Odsekzoznamu"/>
+        <w:pStyle w:val="ListParagraph"/>
         <w:numPr>
           <w:ilvl w:val="0"/>
           <w:numId w:val="43"/>
@@ -1474,7 +1430,7 @@
     </w:p>
     <w:p>
       <w:pPr>
-        <w:pStyle w:val="Odsekzoznamu"/>
+        <w:pStyle w:val="ListParagraph"/>
         <w:numPr>
           <w:ilvl w:val="0"/>
           <w:numId w:val="44"/>
@@ -1521,7 +1477,7 @@
     </w:p>
     <w:p>
       <w:pPr>
-        <w:pStyle w:val="Odsekzoznamu"/>
+        <w:pStyle w:val="ListParagraph"/>
         <w:numPr>
           <w:ilvl w:val="1"/>
           <w:numId w:val="44"/>
@@ -1571,7 +1527,7 @@
     </w:p>
     <w:p>
       <w:pPr>
-        <w:pStyle w:val="Odsekzoznamu"/>
+        <w:pStyle w:val="ListParagraph"/>
         <w:numPr>
           <w:ilvl w:val="1"/>
           <w:numId w:val="44"/>
@@ -1587,14 +1543,12 @@
       </w:r>
       <w:r>
         <w:tab/>
-      </w:r>
-      <w:r>
         <w:t>const char *cmd</w:t>
       </w:r>
     </w:p>
     <w:p>
       <w:pPr>
-        <w:pStyle w:val="Odsekzoznamu"/>
+        <w:pStyle w:val="ListParagraph"/>
         <w:numPr>
           <w:ilvl w:val="1"/>
           <w:numId w:val="44"/>
@@ -1617,7 +1571,7 @@
     </w:p>
     <w:p>
       <w:pPr>
-        <w:pStyle w:val="Odsekzoznamu"/>
+        <w:pStyle w:val="ListParagraph"/>
         <w:numPr>
           <w:ilvl w:val="1"/>
           <w:numId w:val="44"/>
@@ -1640,7 +1594,7 @@
     </w:p>
     <w:p>
       <w:pPr>
-        <w:pStyle w:val="Odsekzoznamu"/>
+        <w:pStyle w:val="ListParagraph"/>
         <w:numPr>
           <w:ilvl w:val="1"/>
           <w:numId w:val="44"/>
@@ -1663,7 +1617,7 @@
     </w:p>
     <w:p>
       <w:pPr>
-        <w:pStyle w:val="Odsekzoznamu"/>
+        <w:pStyle w:val="ListParagraph"/>
         <w:numPr>
           <w:ilvl w:val="1"/>
           <w:numId w:val="44"/>
@@ -1682,6 +1636,1877 @@
       </w:r>
       <w:r>
         <w:t>const char *msg</w:t>
+      </w:r>
+    </w:p>
+    <w:p>
+      <w:pPr>
+        <w:spacing w:after="0" w:line="240" w:lineRule="auto"/>
+      </w:pPr>
+    </w:p>
+    <w:p>
+      <w:pPr>
+        <w:spacing w:after="0" w:line="240" w:lineRule="auto"/>
+        <w:rPr>
+          <w:lang w:val="en-GB"/>
+        </w:rPr>
+      </w:pPr>
+      <w:r>
+        <w:rPr>
+          <w:b/>
+          <w:bCs/>
+        </w:rPr>
+        <w:t xml:space="preserve">LibFuzzer: </w:t>
+      </w:r>
+      <w:r>
+        <w:t>kni</w:t>
+      </w:r>
+      <w:r>
+        <w:rPr>
+          <w:lang w:val="en-GB"/>
+        </w:rPr>
+        <w:t xml:space="preserve">žnica, ktorá seeduje vstupy cez fuzzing entry point. Maximalizuje pokrytie pomocou mutácií vstupov. Je potrebná vhodná verzia Clang. </w:t>
+      </w:r>
+    </w:p>
+    <w:p>
+      <w:pPr>
+        <w:spacing w:after="0" w:line="240" w:lineRule="auto"/>
+        <w:rPr>
+          <w:lang w:val="en-GB"/>
+        </w:rPr>
+      </w:pPr>
+      <w:r>
+        <w:rPr>
+          <w:lang w:val="en-GB"/>
+        </w:rPr>
+        <w:drawing>
+          <wp:anchor distT="0" distB="0" distL="114300" distR="114300" simplePos="0" relativeHeight="251658240" behindDoc="0" locked="0" layoutInCell="1" allowOverlap="1" wp14:anchorId="64DE618D" wp14:editId="7F5FD44A">
+            <wp:simplePos x="0" y="0"/>
+            <wp:positionH relativeFrom="column">
+              <wp:posOffset>3768449</wp:posOffset>
+            </wp:positionH>
+            <wp:positionV relativeFrom="paragraph">
+              <wp:posOffset>123162</wp:posOffset>
+            </wp:positionV>
+            <wp:extent cx="2189480" cy="3275330"/>
+            <wp:effectExtent l="0" t="0" r="1270" b="1270"/>
+            <wp:wrapSquare wrapText="bothSides"/>
+            <wp:docPr id="1403067128" name="Picture 1" descr="A screen shot of a computer program&#10;&#10;AI-generated content may be incorrect."/>
+            <wp:cNvGraphicFramePr>
+              <a:graphicFrameLocks xmlns:a="http://schemas.openxmlformats.org/drawingml/2006/main" noChangeAspect="1"/>
+            </wp:cNvGraphicFramePr>
+            <a:graphic xmlns:a="http://schemas.openxmlformats.org/drawingml/2006/main">
+              <a:graphicData uri="http://schemas.openxmlformats.org/drawingml/2006/picture">
+                <pic:pic xmlns:pic="http://schemas.openxmlformats.org/drawingml/2006/picture">
+                  <pic:nvPicPr>
+                    <pic:cNvPr id="1403067128" name="Picture 1" descr="A screen shot of a computer program&#10;&#10;AI-generated content may be incorrect."/>
+                    <pic:cNvPicPr/>
+                  </pic:nvPicPr>
+                  <pic:blipFill>
+                    <a:blip r:embed="rId9">
+                      <a:extLst>
+                        <a:ext uri="{28A0092B-C50C-407E-A947-70E740481C1C}">
+                          <a14:useLocalDpi xmlns:a14="http://schemas.microsoft.com/office/drawing/2010/main" val="0"/>
+                        </a:ext>
+                      </a:extLst>
+                    </a:blip>
+                    <a:stretch>
+                      <a:fillRect/>
+                    </a:stretch>
+                  </pic:blipFill>
+                  <pic:spPr>
+                    <a:xfrm>
+                      <a:off x="0" y="0"/>
+                      <a:ext cx="2189480" cy="3275330"/>
+                    </a:xfrm>
+                    <a:prstGeom prst="rect">
+                      <a:avLst/>
+                    </a:prstGeom>
+                  </pic:spPr>
+                </pic:pic>
+              </a:graphicData>
+            </a:graphic>
+            <wp14:sizeRelH relativeFrom="page">
+              <wp14:pctWidth>0</wp14:pctWidth>
+            </wp14:sizeRelH>
+            <wp14:sizeRelV relativeFrom="page">
+              <wp14:pctHeight>0</wp14:pctHeight>
+            </wp14:sizeRelV>
+          </wp:anchor>
+        </w:drawing>
+      </w:r>
+    </w:p>
+    <w:p>
+      <w:pPr>
+        <w:spacing w:after="0" w:line="240" w:lineRule="auto"/>
+        <w:rPr>
+          <w:lang w:val="en-GB"/>
+        </w:rPr>
+      </w:pPr>
+      <w:r>
+        <w:rPr>
+          <w:lang w:val="en-GB"/>
+        </w:rPr>
+        <w:t>Postup inštalácie a použitia</w:t>
+      </w:r>
+    </w:p>
+    <w:p>
+      <w:pPr>
+        <w:pStyle w:val="ListParagraph"/>
+        <w:numPr>
+          <w:ilvl w:val="0"/>
+          <w:numId w:val="44"/>
+        </w:numPr>
+        <w:spacing w:after="0" w:line="240" w:lineRule="auto"/>
+        <w:rPr>
+          <w:lang w:val="en-GB"/>
+        </w:rPr>
+      </w:pPr>
+      <w:r>
+        <w:rPr>
+          <w:lang w:val="en-GB"/>
+        </w:rPr>
+        <w:t>inštalácia wsl a clang (použitie clang mimo wsl spôsobovalo chyby lebo to nevedelo nájsť knižnice ako string.h)</w:t>
+      </w:r>
+    </w:p>
+    <w:p>
+      <w:pPr>
+        <w:pStyle w:val="ListParagraph"/>
+        <w:numPr>
+          <w:ilvl w:val="0"/>
+          <w:numId w:val="44"/>
+        </w:numPr>
+        <w:spacing w:after="0" w:line="240" w:lineRule="auto"/>
+        <w:rPr>
+          <w:lang w:val="en-GB"/>
+        </w:rPr>
+      </w:pPr>
+      <w:r>
+        <w:rPr>
+          <w:lang w:val="en-GB"/>
+        </w:rPr>
+        <w:t xml:space="preserve">vytvorenie harness súborov pre fuzzer </w:t>
+      </w:r>
+      <w:r>
+        <w:rPr>
+          <w:lang w:val="en-US"/>
+        </w:rPr>
+        <w:sym w:font="Wingdings" w:char="F0E0"/>
+      </w:r>
+      <w:r>
+        <w:rPr>
+          <w:lang w:val="en-US"/>
+        </w:rPr>
+        <w:t xml:space="preserve"> wrapper triedy, ktor</w:t>
+      </w:r>
+      <w:r>
+        <w:rPr>
+          <w:lang w:val="en-GB"/>
+        </w:rPr>
+        <w:t>é umožnili použitie jedného vstupu pre main, aj keď očakával viac vstupov. Vstup je parsovaný a rozdelený vo wrapper. Napríklad pre test</w:t>
+      </w:r>
+      <w:r>
+        <w:rPr>
+          <w:lang w:val="en-US"/>
+        </w:rPr>
+        <w:t>_1.c to m</w:t>
+      </w:r>
+      <w:r>
+        <w:rPr>
+          <w:lang w:val="en-GB"/>
+        </w:rPr>
+        <w:t>ôže vyzerať nasledovne</w:t>
+      </w:r>
+      <w:r>
+        <w:rPr>
+          <w:lang w:val="en-GB"/>
+        </w:rPr>
+        <w:br/>
+      </w:r>
+    </w:p>
+    <w:p>
+      <w:pPr>
+        <w:spacing w:after="0" w:line="240" w:lineRule="auto"/>
+        <w:rPr>
+          <w:lang w:val="en-GB"/>
+        </w:rPr>
+      </w:pPr>
+    </w:p>
+    <w:p>
+      <w:pPr>
+        <w:spacing w:after="0" w:line="240" w:lineRule="auto"/>
+        <w:rPr>
+          <w:lang w:val="en-GB"/>
+        </w:rPr>
+      </w:pPr>
+    </w:p>
+    <w:p>
+      <w:pPr>
+        <w:spacing w:after="0" w:line="240" w:lineRule="auto"/>
+        <w:rPr>
+          <w:lang w:val="en-GB"/>
+        </w:rPr>
+      </w:pPr>
+    </w:p>
+    <w:p>
+      <w:pPr>
+        <w:spacing w:after="0" w:line="240" w:lineRule="auto"/>
+        <w:rPr>
+          <w:lang w:val="en-GB"/>
+        </w:rPr>
+      </w:pPr>
+    </w:p>
+    <w:p>
+      <w:pPr>
+        <w:spacing w:after="0" w:line="240" w:lineRule="auto"/>
+        <w:rPr>
+          <w:lang w:val="en-GB"/>
+        </w:rPr>
+      </w:pPr>
+    </w:p>
+    <w:p>
+      <w:pPr>
+        <w:spacing w:after="0" w:line="240" w:lineRule="auto"/>
+        <w:rPr>
+          <w:lang w:val="en-GB"/>
+        </w:rPr>
+      </w:pPr>
+    </w:p>
+    <w:p>
+      <w:pPr>
+        <w:spacing w:after="0" w:line="240" w:lineRule="auto"/>
+        <w:rPr>
+          <w:lang w:val="en-GB"/>
+        </w:rPr>
+      </w:pPr>
+    </w:p>
+    <w:p>
+      <w:pPr>
+        <w:spacing w:after="0" w:line="240" w:lineRule="auto"/>
+        <w:rPr>
+          <w:lang w:val="en-GB"/>
+        </w:rPr>
+      </w:pPr>
+    </w:p>
+    <w:p>
+      <w:pPr>
+        <w:spacing w:after="0" w:line="240" w:lineRule="auto"/>
+        <w:rPr>
+          <w:lang w:val="en-GB"/>
+        </w:rPr>
+      </w:pPr>
+    </w:p>
+    <w:p>
+      <w:pPr>
+        <w:spacing w:after="0" w:line="240" w:lineRule="auto"/>
+        <w:rPr>
+          <w:lang w:val="en-GB"/>
+        </w:rPr>
+      </w:pPr>
+    </w:p>
+    <w:p>
+      <w:pPr>
+        <w:pStyle w:val="ListParagraph"/>
+        <w:numPr>
+          <w:ilvl w:val="0"/>
+          <w:numId w:val="44"/>
+        </w:numPr>
+        <w:spacing w:after="0" w:line="240" w:lineRule="auto"/>
+        <w:rPr>
+          <w:lang w:val="en-GB"/>
+        </w:rPr>
+      </w:pPr>
+      <w:r>
+        <w:rPr>
+          <w:lang w:val="en-GB"/>
+        </w:rPr>
+        <w:t xml:space="preserve">boli vytvorene kopie testovanych suborov, kde zostala len zranitelna funkcia bez main-u </w:t>
+      </w:r>
+    </w:p>
+    <w:p>
+      <w:pPr>
+        <w:pStyle w:val="ListParagraph"/>
+        <w:numPr>
+          <w:ilvl w:val="0"/>
+          <w:numId w:val="44"/>
+        </w:numPr>
+        <w:spacing w:after="0" w:line="240" w:lineRule="auto"/>
+        <w:rPr>
+          <w:color w:val="A6A6A6" w:themeColor="background1" w:themeShade="A6"/>
+          <w:lang w:val="en-GB"/>
+        </w:rPr>
+      </w:pPr>
+      <w:r>
+        <w:rPr>
+          <w:lang w:val="en-GB"/>
+        </w:rPr>
+        <w:t>kompilovanie s libFuzzerom</w:t>
+      </w:r>
+      <w:r>
+        <w:rPr>
+          <w:lang w:val="en-GB"/>
+        </w:rPr>
+        <w:br/>
+      </w:r>
+      <w:r>
+        <w:rPr>
+          <w:color w:val="A6A6A6" w:themeColor="background1" w:themeShade="A6"/>
+          <w:lang w:val="en-GB"/>
+        </w:rPr>
+        <w:t>clang -g -O1 -fsanitize=fuzzer,address -o fuzzer_1 fuzz_test_1.c test_1.c</w:t>
+      </w:r>
+    </w:p>
+    <w:p>
+      <w:pPr>
+        <w:pStyle w:val="ListParagraph"/>
+        <w:numPr>
+          <w:ilvl w:val="0"/>
+          <w:numId w:val="44"/>
+        </w:numPr>
+        <w:spacing w:after="0" w:line="240" w:lineRule="auto"/>
+        <w:rPr>
+          <w:lang w:val="en-GB"/>
+        </w:rPr>
+      </w:pPr>
+      <w:r>
+        <w:rPr>
+          <w:lang w:val="en-GB"/>
+        </w:rPr>
+        <w:t>vytvoril corpus priecinka – na uchovanie zaujimavych vstupov</w:t>
+      </w:r>
+      <w:r>
+        <w:rPr>
+          <w:lang w:val="en-GB"/>
+        </w:rPr>
+        <w:br/>
+      </w:r>
+      <w:r>
+        <w:rPr>
+          <w:color w:val="A6A6A6" w:themeColor="background1" w:themeShade="A6"/>
+        </w:rPr>
+        <w:t>mkdir corpus_1</w:t>
+      </w:r>
+    </w:p>
+    <w:p>
+      <w:pPr>
+        <w:pStyle w:val="ListParagraph"/>
+        <w:numPr>
+          <w:ilvl w:val="0"/>
+          <w:numId w:val="44"/>
+        </w:numPr>
+        <w:spacing w:after="0" w:line="240" w:lineRule="auto"/>
+        <w:rPr>
+          <w:lang w:val="en-GB"/>
+        </w:rPr>
+      </w:pPr>
+      <w:r>
+        <w:rPr>
+          <w:lang w:val="en-GB"/>
+        </w:rPr>
+        <w:lastRenderedPageBreak/>
+        <w:t>spustenie fuzzera</w:t>
+      </w:r>
+      <w:r>
+        <w:rPr>
+          <w:lang w:val="en-GB"/>
+        </w:rPr>
+        <w:br/>
+      </w:r>
+      <w:r>
+        <w:rPr>
+          <w:color w:val="A6A6A6" w:themeColor="background1" w:themeShade="A6"/>
+        </w:rPr>
+        <w:t>.\fuzzer_1 corpus_1</w:t>
+      </w:r>
+    </w:p>
+    <w:p>
+      <w:pPr>
+        <w:pStyle w:val="ListParagraph"/>
+        <w:numPr>
+          <w:ilvl w:val="0"/>
+          <w:numId w:val="44"/>
+        </w:numPr>
+        <w:spacing w:after="0" w:line="240" w:lineRule="auto"/>
+        <w:rPr>
+          <w:lang w:val="en-GB"/>
+        </w:rPr>
+      </w:pPr>
+      <w:r>
+        <w:rPr>
+          <w:lang w:val="en-GB"/>
+        </w:rPr>
+        <w:t>analýza výsledkov: ked nasatnu zlyhania, ulozia sa do crash-*</w:t>
+      </w:r>
+      <w:r>
+        <w:rPr>
+          <w:lang w:val="en-GB"/>
+        </w:rPr>
+        <w:br/>
+      </w:r>
+      <w:r>
+        <w:rPr>
+          <w:color w:val="A6A6A6" w:themeColor="background1" w:themeShade="A6"/>
+        </w:rPr>
+        <w:t xml:space="preserve">ls -la crash-* </w:t>
+      </w:r>
+      <w:r>
+        <w:rPr>
+          <w:color w:val="A6A6A6" w:themeColor="background1" w:themeShade="A6"/>
+        </w:rPr>
+        <w:br/>
+      </w:r>
+      <w:r>
+        <w:rPr>
+          <w:color w:val="A6A6A6" w:themeColor="background1" w:themeShade="A6"/>
+        </w:rPr>
+        <w:t>hexdump -C crash-&lt;hash&gt;</w:t>
+      </w:r>
+    </w:p>
+    <w:p>
+      <w:pPr>
+        <w:spacing w:after="0" w:line="240" w:lineRule="auto"/>
+        <w:rPr>
+          <w:lang w:val="en-GB"/>
+        </w:rPr>
+      </w:pPr>
+    </w:p>
+    <w:p>
+      <w:pPr>
+        <w:spacing w:after="0" w:line="240" w:lineRule="auto"/>
+        <w:rPr>
+          <w:b/>
+          <w:bCs/>
+          <w:lang w:val="en-US"/>
+        </w:rPr>
+      </w:pPr>
+      <w:r>
+        <w:rPr>
+          <w:b/>
+          <w:bCs/>
+          <w:lang w:val="en-GB"/>
+        </w:rPr>
+        <w:t>Nájdené chyby</w:t>
+      </w:r>
+      <w:r>
+        <w:rPr>
+          <w:b/>
+          <w:bCs/>
+          <w:lang w:val="en-GB"/>
+        </w:rPr>
+        <w:t>:</w:t>
+      </w:r>
+    </w:p>
+    <w:p>
+      <w:pPr>
+        <w:spacing w:after="0" w:line="240" w:lineRule="auto"/>
+        <w:rPr>
+          <w:lang w:val="en-US"/>
+        </w:rPr>
+      </w:pPr>
+    </w:p>
+    <w:p>
+      <w:pPr>
+        <w:pStyle w:val="ListParagraph"/>
+        <w:numPr>
+          <w:ilvl w:val="0"/>
+          <w:numId w:val="44"/>
+        </w:numPr>
+        <w:spacing w:after="0" w:line="240" w:lineRule="auto"/>
+        <w:rPr>
+          <w:b/>
+          <w:bCs/>
+          <w:sz w:val="36"/>
+          <w:szCs w:val="36"/>
+          <w:lang w:val="en-US"/>
+        </w:rPr>
+      </w:pPr>
+      <w:r>
+        <w:rPr>
+          <w:b/>
+          <w:bCs/>
+          <w:sz w:val="36"/>
+          <w:szCs w:val="36"/>
+          <w:lang w:val="en-US"/>
+        </w:rPr>
+        <w:t>Test_1.c</w:t>
+      </w:r>
+    </w:p>
+    <w:p>
+      <w:pPr>
+        <w:pStyle w:val="whitespace-normal"/>
+        <w:numPr>
+          <w:ilvl w:val="0"/>
+          <w:numId w:val="44"/>
+        </w:numPr>
+        <w:rPr>
+          <w:rFonts w:asciiTheme="minorHAnsi" w:eastAsiaTheme="minorHAnsi" w:hAnsiTheme="minorHAnsi" w:cstheme="minorBidi"/>
+          <w:kern w:val="2"/>
+          <w:sz w:val="22"/>
+          <w:szCs w:val="22"/>
+          <w:lang w:val="en-GB" w:eastAsia="en-US"/>
+          <w14:ligatures w14:val="standardContextual"/>
+        </w:rPr>
+      </w:pPr>
+      <w:r>
+        <w:rPr>
+          <w:rFonts w:asciiTheme="minorHAnsi" w:eastAsiaTheme="minorHAnsi" w:hAnsiTheme="minorHAnsi" w:cstheme="minorBidi"/>
+          <w:b/>
+          <w:bCs/>
+          <w:kern w:val="2"/>
+          <w:sz w:val="22"/>
+          <w:szCs w:val="22"/>
+          <w:lang w:val="en-GB" w:eastAsia="en-US"/>
+          <w14:ligatures w14:val="standardContextual"/>
+        </w:rPr>
+        <w:t>Typ chyby:</w:t>
+      </w:r>
+      <w:r>
+        <w:rPr>
+          <w:rFonts w:asciiTheme="minorHAnsi" w:eastAsiaTheme="minorHAnsi" w:hAnsiTheme="minorHAnsi" w:cstheme="minorBidi"/>
+          <w:kern w:val="2"/>
+          <w:sz w:val="22"/>
+          <w:szCs w:val="22"/>
+          <w:lang w:val="en-GB" w:eastAsia="en-US"/>
+          <w14:ligatures w14:val="standardContextual"/>
+        </w:rPr>
+        <w:t xml:space="preserve"> Stack buffer overflow</w:t>
+      </w:r>
+      <w:r>
+        <w:rPr>
+          <w:rFonts w:asciiTheme="minorHAnsi" w:eastAsiaTheme="minorHAnsi" w:hAnsiTheme="minorHAnsi" w:cstheme="minorBidi"/>
+          <w:kern w:val="2"/>
+          <w:sz w:val="22"/>
+          <w:szCs w:val="22"/>
+          <w:lang w:val="en-GB" w:eastAsia="en-US"/>
+          <w14:ligatures w14:val="standardContextual"/>
+        </w:rPr>
+        <w:br/>
+      </w:r>
+      <w:r>
+        <w:rPr>
+          <w:rFonts w:asciiTheme="minorHAnsi" w:eastAsiaTheme="minorHAnsi" w:hAnsiTheme="minorHAnsi" w:cstheme="minorBidi"/>
+          <w:b/>
+          <w:bCs/>
+          <w:kern w:val="2"/>
+          <w:sz w:val="22"/>
+          <w:szCs w:val="22"/>
+          <w:lang w:val="en-GB" w:eastAsia="en-US"/>
+          <w14:ligatures w14:val="standardContextual"/>
+        </w:rPr>
+        <w:t>Lokácia:</w:t>
+      </w:r>
+      <w:r>
+        <w:rPr>
+          <w:rFonts w:asciiTheme="minorHAnsi" w:eastAsiaTheme="minorHAnsi" w:hAnsiTheme="minorHAnsi" w:cstheme="minorBidi"/>
+          <w:kern w:val="2"/>
+          <w:sz w:val="22"/>
+          <w:szCs w:val="22"/>
+          <w:lang w:val="en-GB" w:eastAsia="en-US"/>
+          <w14:ligatures w14:val="standardContextual"/>
+        </w:rPr>
+        <w:t xml:space="preserve"> test_1_fuzz.c, riadok 10, funkcia set_tag_and_print()</w:t>
+      </w:r>
+      <w:r>
+        <w:rPr>
+          <w:rFonts w:asciiTheme="minorHAnsi" w:eastAsiaTheme="minorHAnsi" w:hAnsiTheme="minorHAnsi" w:cstheme="minorBidi"/>
+          <w:kern w:val="2"/>
+          <w:sz w:val="22"/>
+          <w:szCs w:val="22"/>
+          <w:lang w:val="en-GB" w:eastAsia="en-US"/>
+          <w14:ligatures w14:val="standardContextual"/>
+        </w:rPr>
+        <w:br/>
+      </w:r>
+      <w:r>
+        <w:rPr>
+          <w:rFonts w:asciiTheme="minorHAnsi" w:eastAsiaTheme="minorHAnsi" w:hAnsiTheme="minorHAnsi" w:cstheme="minorBidi"/>
+          <w:b/>
+          <w:bCs/>
+          <w:kern w:val="2"/>
+          <w:sz w:val="22"/>
+          <w:szCs w:val="22"/>
+          <w:lang w:val="en-GB" w:eastAsia="en-US"/>
+          <w14:ligatures w14:val="standardContextual"/>
+        </w:rPr>
+        <w:t>Operácia:</w:t>
+      </w:r>
+      <w:r>
+        <w:rPr>
+          <w:rFonts w:asciiTheme="minorHAnsi" w:eastAsiaTheme="minorHAnsi" w:hAnsiTheme="minorHAnsi" w:cstheme="minorBidi"/>
+          <w:kern w:val="2"/>
+          <w:sz w:val="22"/>
+          <w:szCs w:val="22"/>
+          <w:lang w:val="en-GB" w:eastAsia="en-US"/>
+          <w14:ligatures w14:val="standardContextual"/>
+        </w:rPr>
+        <w:t xml:space="preserve"> Zápis 65 bajtov do 64-bajtového buffera</w:t>
+      </w:r>
+    </w:p>
+    <w:p>
+      <w:pPr>
+        <w:pStyle w:val="whitespace-normal"/>
+        <w:numPr>
+          <w:ilvl w:val="0"/>
+          <w:numId w:val="44"/>
+        </w:numPr>
+        <w:rPr>
+          <w:rFonts w:asciiTheme="minorHAnsi" w:eastAsiaTheme="minorHAnsi" w:hAnsiTheme="minorHAnsi" w:cstheme="minorBidi"/>
+          <w:kern w:val="2"/>
+          <w:sz w:val="22"/>
+          <w:szCs w:val="22"/>
+          <w:lang w:val="en-GB" w:eastAsia="en-US"/>
+          <w14:ligatures w14:val="standardContextual"/>
+        </w:rPr>
+      </w:pPr>
+      <w:r>
+        <w:rPr>
+          <w:rFonts w:asciiTheme="minorHAnsi" w:eastAsiaTheme="minorHAnsi" w:hAnsiTheme="minorHAnsi" w:cstheme="minorBidi"/>
+          <w:b/>
+          <w:bCs/>
+          <w:kern w:val="2"/>
+          <w:sz w:val="22"/>
+          <w:szCs w:val="22"/>
+          <w:lang w:val="en-GB" w:eastAsia="en-US"/>
+          <w14:ligatures w14:val="standardContextual"/>
+        </w:rPr>
+        <w:t>Popis:</w:t>
+      </w:r>
+      <w:r>
+        <w:rPr>
+          <w:rFonts w:asciiTheme="minorHAnsi" w:eastAsiaTheme="minorHAnsi" w:hAnsiTheme="minorHAnsi" w:cstheme="minorBidi"/>
+          <w:kern w:val="2"/>
+          <w:sz w:val="22"/>
+          <w:szCs w:val="22"/>
+          <w:lang w:val="en-GB" w:eastAsia="en-US"/>
+          <w14:ligatures w14:val="standardContextual"/>
+        </w:rPr>
+        <w:br/>
+        <w:t>Funkcia strcpy() sa pokúša zapísať 65 bajtov do premennej local_tag[64], čím dochádza k pretečeniu buffera o 1 bajt. Príčinou je nesprávna podmienka na riadku 9, kde sa používa sizeof(tag) (veľkosť pointera = 8 bajtov) namiesto sizeof(local_tag) (veľkosť cieľového buffera = 64 bajtov)</w:t>
+      </w:r>
+    </w:p>
+    <w:p>
+      <w:pPr>
+        <w:spacing w:after="0" w:line="240" w:lineRule="auto"/>
+        <w:rPr>
+          <w:lang w:val="en-GB"/>
+        </w:rPr>
+      </w:pPr>
+      <w:r>
+        <w:rPr>
+          <w:lang w:val="en-GB"/>
+        </w:rPr>
+        <w:drawing>
+          <wp:inline distT="0" distB="0" distL="0" distR="0" wp14:anchorId="32C924FF" wp14:editId="163B8439">
+            <wp:extent cx="5943600" cy="739471"/>
+            <wp:effectExtent l="0" t="0" r="0" b="3810"/>
+            <wp:docPr id="1386264921" name="Picture 1" descr="A screen shot of a computer&#10;&#10;AI-generated content may be incorrect."/>
+            <wp:cNvGraphicFramePr>
+              <a:graphicFrameLocks xmlns:a="http://schemas.openxmlformats.org/drawingml/2006/main" noChangeAspect="1"/>
+            </wp:cNvGraphicFramePr>
+            <a:graphic xmlns:a="http://schemas.openxmlformats.org/drawingml/2006/main">
+              <a:graphicData uri="http://schemas.openxmlformats.org/drawingml/2006/picture">
+                <pic:pic xmlns:pic="http://schemas.openxmlformats.org/drawingml/2006/picture">
+                  <pic:nvPicPr>
+                    <pic:cNvPr id="1386264921" name="Picture 1" descr="A screen shot of a computer&#10;&#10;AI-generated content may be incorrect."/>
+                    <pic:cNvPicPr/>
+                  </pic:nvPicPr>
+                  <pic:blipFill rotWithShape="1">
+                    <a:blip r:embed="rId10"/>
+                    <a:srcRect b="22053"/>
+                    <a:stretch>
+                      <a:fillRect/>
+                    </a:stretch>
+                  </pic:blipFill>
+                  <pic:spPr bwMode="auto">
+                    <a:xfrm>
+                      <a:off x="0" y="0"/>
+                      <a:ext cx="5943600" cy="739471"/>
+                    </a:xfrm>
+                    <a:prstGeom prst="rect">
+                      <a:avLst/>
+                    </a:prstGeom>
+                    <a:ln>
+                      <a:noFill/>
+                    </a:ln>
+                    <a:extLst>
+                      <a:ext uri="{53640926-AAD7-44D8-BBD7-CCE9431645EC}">
+                        <a14:shadowObscured xmlns:a14="http://schemas.microsoft.com/office/drawing/2010/main"/>
+                      </a:ext>
+                    </a:extLst>
+                  </pic:spPr>
+                </pic:pic>
+              </a:graphicData>
+            </a:graphic>
+          </wp:inline>
+        </w:drawing>
+      </w:r>
+    </w:p>
+    <w:p>
+      <w:pPr>
+        <w:spacing w:after="0" w:line="240" w:lineRule="auto"/>
+        <w:rPr>
+          <w:lang w:val="en-GB"/>
+        </w:rPr>
+      </w:pPr>
+    </w:p>
+    <w:p>
+      <w:pPr>
+        <w:spacing w:after="0" w:line="240" w:lineRule="auto"/>
+        <w:rPr>
+          <w:lang w:val="en-GB"/>
+        </w:rPr>
+      </w:pPr>
+      <w:r>
+        <w:rPr>
+          <w:lang w:val="en-GB"/>
+        </w:rPr>
+        <w:drawing>
+          <wp:inline distT="0" distB="0" distL="0" distR="0" wp14:anchorId="20B16593" wp14:editId="1DBCD757">
+            <wp:extent cx="3553321" cy="1114581"/>
+            <wp:effectExtent l="0" t="0" r="0" b="9525"/>
+            <wp:docPr id="1059100168" name="Picture 1" descr="A screen shot of a computer&#10;&#10;AI-generated content may be incorrect."/>
+            <wp:cNvGraphicFramePr>
+              <a:graphicFrameLocks xmlns:a="http://schemas.openxmlformats.org/drawingml/2006/main" noChangeAspect="1"/>
+            </wp:cNvGraphicFramePr>
+            <a:graphic xmlns:a="http://schemas.openxmlformats.org/drawingml/2006/main">
+              <a:graphicData uri="http://schemas.openxmlformats.org/drawingml/2006/picture">
+                <pic:pic xmlns:pic="http://schemas.openxmlformats.org/drawingml/2006/picture">
+                  <pic:nvPicPr>
+                    <pic:cNvPr id="1059100168" name="Picture 1" descr="A screen shot of a computer&#10;&#10;AI-generated content may be incorrect."/>
+                    <pic:cNvPicPr/>
+                  </pic:nvPicPr>
+                  <pic:blipFill>
+                    <a:blip r:embed="rId11"/>
+                    <a:stretch>
+                      <a:fillRect/>
+                    </a:stretch>
+                  </pic:blipFill>
+                  <pic:spPr>
+                    <a:xfrm>
+                      <a:off x="0" y="0"/>
+                      <a:ext cx="3553321" cy="1114581"/>
+                    </a:xfrm>
+                    <a:prstGeom prst="rect">
+                      <a:avLst/>
+                    </a:prstGeom>
+                  </pic:spPr>
+                </pic:pic>
+              </a:graphicData>
+            </a:graphic>
+          </wp:inline>
+        </w:drawing>
+      </w:r>
+    </w:p>
+    <w:p>
+      <w:pPr>
+        <w:spacing w:after="0" w:line="240" w:lineRule="auto"/>
+        <w:rPr>
+          <w:lang w:val="en-GB"/>
+        </w:rPr>
+      </w:pPr>
+    </w:p>
+    <w:p>
+      <w:pPr>
+        <w:pStyle w:val="ListParagraph"/>
+        <w:numPr>
+          <w:ilvl w:val="0"/>
+          <w:numId w:val="44"/>
+        </w:numPr>
+        <w:spacing w:after="0" w:line="240" w:lineRule="auto"/>
+        <w:rPr>
+          <w:b/>
+          <w:bCs/>
+          <w:sz w:val="36"/>
+          <w:szCs w:val="36"/>
+          <w:lang w:val="en-US"/>
+        </w:rPr>
+      </w:pPr>
+      <w:r>
+        <w:rPr>
+          <w:b/>
+          <w:bCs/>
+          <w:sz w:val="36"/>
+          <w:szCs w:val="36"/>
+          <w:lang w:val="en-US"/>
+        </w:rPr>
+        <w:t>Test_2.c</w:t>
+      </w:r>
+    </w:p>
+    <w:p>
+      <w:pPr>
+        <w:pStyle w:val="whitespace-normal"/>
+        <w:numPr>
+          <w:ilvl w:val="0"/>
+          <w:numId w:val="44"/>
+        </w:numPr>
+        <w:rPr>
+          <w:rFonts w:asciiTheme="minorHAnsi" w:eastAsiaTheme="minorHAnsi" w:hAnsiTheme="minorHAnsi" w:cstheme="minorBidi"/>
+          <w:kern w:val="2"/>
+          <w:sz w:val="22"/>
+          <w:szCs w:val="22"/>
+          <w:lang w:val="en-GB" w:eastAsia="en-US"/>
+          <w14:ligatures w14:val="standardContextual"/>
+        </w:rPr>
+      </w:pPr>
+      <w:r>
+        <w:rPr>
+          <w:rFonts w:asciiTheme="minorHAnsi" w:eastAsiaTheme="minorHAnsi" w:hAnsiTheme="minorHAnsi" w:cstheme="minorBidi"/>
+          <w:b/>
+          <w:bCs/>
+          <w:kern w:val="2"/>
+          <w:sz w:val="22"/>
+          <w:szCs w:val="22"/>
+          <w:lang w:val="en-GB" w:eastAsia="en-US"/>
+          <w14:ligatures w14:val="standardContextual"/>
+        </w:rPr>
+        <w:t>Typ chyby:</w:t>
+      </w:r>
+      <w:r>
+        <w:rPr>
+          <w:rFonts w:asciiTheme="minorHAnsi" w:eastAsiaTheme="minorHAnsi" w:hAnsiTheme="minorHAnsi" w:cstheme="minorBidi"/>
+          <w:kern w:val="2"/>
+          <w:sz w:val="22"/>
+          <w:szCs w:val="22"/>
+          <w:lang w:val="en-GB" w:eastAsia="en-US"/>
+          <w14:ligatures w14:val="standardContextual"/>
+        </w:rPr>
+        <w:t xml:space="preserve"> Stack buffer underflow</w:t>
+      </w:r>
+      <w:r>
+        <w:rPr>
+          <w:rFonts w:asciiTheme="minorHAnsi" w:eastAsiaTheme="minorHAnsi" w:hAnsiTheme="minorHAnsi" w:cstheme="minorBidi"/>
+          <w:kern w:val="2"/>
+          <w:sz w:val="22"/>
+          <w:szCs w:val="22"/>
+          <w:lang w:val="en-GB" w:eastAsia="en-US"/>
+          <w14:ligatures w14:val="standardContextual"/>
+        </w:rPr>
+        <w:br/>
+      </w:r>
+      <w:r>
+        <w:rPr>
+          <w:rFonts w:asciiTheme="minorHAnsi" w:eastAsiaTheme="minorHAnsi" w:hAnsiTheme="minorHAnsi" w:cstheme="minorBidi"/>
+          <w:b/>
+          <w:bCs/>
+          <w:kern w:val="2"/>
+          <w:sz w:val="22"/>
+          <w:szCs w:val="22"/>
+          <w:lang w:val="en-GB" w:eastAsia="en-US"/>
+          <w14:ligatures w14:val="standardContextual"/>
+        </w:rPr>
+        <w:t>Lokácia:</w:t>
+      </w:r>
+      <w:r>
+        <w:rPr>
+          <w:rFonts w:asciiTheme="minorHAnsi" w:eastAsiaTheme="minorHAnsi" w:hAnsiTheme="minorHAnsi" w:cstheme="minorBidi"/>
+          <w:kern w:val="2"/>
+          <w:sz w:val="22"/>
+          <w:szCs w:val="22"/>
+          <w:lang w:val="en-GB" w:eastAsia="en-US"/>
+          <w14:ligatures w14:val="standardContextual"/>
+        </w:rPr>
+        <w:t xml:space="preserve"> test_2_fuzz.c, riadok 10, funkcia load_config_line_vulnerable()</w:t>
+      </w:r>
+      <w:r>
+        <w:rPr>
+          <w:rFonts w:asciiTheme="minorHAnsi" w:eastAsiaTheme="minorHAnsi" w:hAnsiTheme="minorHAnsi" w:cstheme="minorBidi"/>
+          <w:kern w:val="2"/>
+          <w:sz w:val="22"/>
+          <w:szCs w:val="22"/>
+          <w:lang w:val="en-GB" w:eastAsia="en-US"/>
+          <w14:ligatures w14:val="standardContextual"/>
+        </w:rPr>
+        <w:br/>
+      </w:r>
+      <w:r>
+        <w:rPr>
+          <w:rFonts w:asciiTheme="minorHAnsi" w:eastAsiaTheme="minorHAnsi" w:hAnsiTheme="minorHAnsi" w:cstheme="minorBidi"/>
+          <w:b/>
+          <w:bCs/>
+          <w:kern w:val="2"/>
+          <w:sz w:val="22"/>
+          <w:szCs w:val="22"/>
+          <w:lang w:val="en-GB" w:eastAsia="en-US"/>
+          <w14:ligatures w14:val="standardContextual"/>
+        </w:rPr>
+        <w:t>Operácia:</w:t>
+      </w:r>
+      <w:r>
+        <w:rPr>
+          <w:rFonts w:asciiTheme="minorHAnsi" w:eastAsiaTheme="minorHAnsi" w:hAnsiTheme="minorHAnsi" w:cstheme="minorBidi"/>
+          <w:kern w:val="2"/>
+          <w:sz w:val="22"/>
+          <w:szCs w:val="22"/>
+          <w:lang w:val="en-GB" w:eastAsia="en-US"/>
+          <w14:ligatures w14:val="standardContextual"/>
+        </w:rPr>
+        <w:t xml:space="preserve"> Čítanie z adresy pred začiatkom buffera</w:t>
+      </w:r>
+    </w:p>
+    <w:p>
+      <w:pPr>
+        <w:pStyle w:val="whitespace-normal"/>
+        <w:numPr>
+          <w:ilvl w:val="0"/>
+          <w:numId w:val="44"/>
+        </w:numPr>
+        <w:rPr>
+          <w:rFonts w:asciiTheme="minorHAnsi" w:eastAsiaTheme="minorHAnsi" w:hAnsiTheme="minorHAnsi" w:cstheme="minorBidi"/>
+          <w:kern w:val="2"/>
+          <w:sz w:val="22"/>
+          <w:szCs w:val="22"/>
+          <w:lang w:val="en-GB" w:eastAsia="en-US"/>
+          <w14:ligatures w14:val="standardContextual"/>
+        </w:rPr>
+      </w:pPr>
+      <w:r>
+        <w:rPr>
+          <w:rFonts w:asciiTheme="minorHAnsi" w:eastAsiaTheme="minorHAnsi" w:hAnsiTheme="minorHAnsi" w:cstheme="minorBidi"/>
+          <w:b/>
+          <w:bCs/>
+          <w:kern w:val="2"/>
+          <w:sz w:val="22"/>
+          <w:szCs w:val="22"/>
+          <w:lang w:val="en-GB" w:eastAsia="en-US"/>
+          <w14:ligatures w14:val="standardContextual"/>
+        </w:rPr>
+        <w:t>Popis:</w:t>
+      </w:r>
+      <w:r>
+        <w:rPr>
+          <w:rFonts w:asciiTheme="minorHAnsi" w:eastAsiaTheme="minorHAnsi" w:hAnsiTheme="minorHAnsi" w:cstheme="minorBidi"/>
+          <w:kern w:val="2"/>
+          <w:sz w:val="22"/>
+          <w:szCs w:val="22"/>
+          <w:lang w:val="en-GB" w:eastAsia="en-US"/>
+          <w14:ligatures w14:val="standardContextual"/>
+        </w:rPr>
+        <w:br/>
+        <w:t xml:space="preserve">Na riadku 10 sa vykonáva kontrola buffer[strlen(buffer) - 1]. Keď fgets() prečíta prázdny vstup alebo reťazec obsahujúci len \0, funkcia strlen() vráti hodnotu 0. Výpočet 0 - 1 spôsobí celočíselnú podtečenie a výsledná hodnota sa prevedie na veľké kladné číslo, čím program pristupuje k pamäti </w:t>
+      </w:r>
+      <w:r>
+        <w:rPr>
+          <w:rFonts w:asciiTheme="minorHAnsi" w:eastAsiaTheme="minorHAnsi" w:hAnsiTheme="minorHAnsi" w:cstheme="minorBidi"/>
+          <w:b/>
+          <w:bCs/>
+          <w:kern w:val="2"/>
+          <w:sz w:val="22"/>
+          <w:szCs w:val="22"/>
+          <w:lang w:val="en-GB" w:eastAsia="en-US"/>
+          <w14:ligatures w14:val="standardContextual"/>
+        </w:rPr>
+        <w:t>pred</w:t>
+      </w:r>
+      <w:r>
+        <w:rPr>
+          <w:rFonts w:asciiTheme="minorHAnsi" w:eastAsiaTheme="minorHAnsi" w:hAnsiTheme="minorHAnsi" w:cstheme="minorBidi"/>
+          <w:kern w:val="2"/>
+          <w:sz w:val="22"/>
+          <w:szCs w:val="22"/>
+          <w:lang w:val="en-GB" w:eastAsia="en-US"/>
+          <w14:ligatures w14:val="standardContextual"/>
+        </w:rPr>
+        <w:t xml:space="preserve"> začiatkom buffera (buffer[-1]).</w:t>
+      </w:r>
+    </w:p>
+    <w:p>
+      <w:pPr>
+        <w:spacing w:after="0" w:line="240" w:lineRule="auto"/>
+        <w:rPr>
+          <w:lang w:val="en-GB"/>
+        </w:rPr>
+      </w:pPr>
+      <w:r>
+        <w:rPr>
+          <w:lang w:val="en-GB"/>
+        </w:rPr>
+        <w:drawing>
+          <wp:inline distT="0" distB="0" distL="0" distR="0" wp14:anchorId="4E5B466B" wp14:editId="42B4BA84">
+            <wp:extent cx="5943600" cy="532737"/>
+            <wp:effectExtent l="0" t="0" r="0" b="1270"/>
+            <wp:docPr id="1100147842" name="Picture 1" descr="A black screen with white text&#10;&#10;AI-generated content may be incorrect."/>
+            <wp:cNvGraphicFramePr>
+              <a:graphicFrameLocks xmlns:a="http://schemas.openxmlformats.org/drawingml/2006/main" noChangeAspect="1"/>
+            </wp:cNvGraphicFramePr>
+            <a:graphic xmlns:a="http://schemas.openxmlformats.org/drawingml/2006/main">
+              <a:graphicData uri="http://schemas.openxmlformats.org/drawingml/2006/picture">
+                <pic:pic xmlns:pic="http://schemas.openxmlformats.org/drawingml/2006/picture">
+                  <pic:nvPicPr>
+                    <pic:cNvPr id="1100147842" name="Picture 1" descr="A black screen with white text&#10;&#10;AI-generated content may be incorrect."/>
+                    <pic:cNvPicPr/>
+                  </pic:nvPicPr>
+                  <pic:blipFill rotWithShape="1">
+                    <a:blip r:embed="rId12"/>
+                    <a:srcRect b="28842"/>
+                    <a:stretch>
+                      <a:fillRect/>
+                    </a:stretch>
+                  </pic:blipFill>
+                  <pic:spPr bwMode="auto">
+                    <a:xfrm>
+                      <a:off x="0" y="0"/>
+                      <a:ext cx="5943600" cy="532737"/>
+                    </a:xfrm>
+                    <a:prstGeom prst="rect">
+                      <a:avLst/>
+                    </a:prstGeom>
+                    <a:ln>
+                      <a:noFill/>
+                    </a:ln>
+                    <a:extLst>
+                      <a:ext uri="{53640926-AAD7-44D8-BBD7-CCE9431645EC}">
+                        <a14:shadowObscured xmlns:a14="http://schemas.microsoft.com/office/drawing/2010/main"/>
+                      </a:ext>
+                    </a:extLst>
+                  </pic:spPr>
+                </pic:pic>
+              </a:graphicData>
+            </a:graphic>
+          </wp:inline>
+        </w:drawing>
+      </w:r>
+    </w:p>
+    <w:p>
+      <w:pPr>
+        <w:spacing w:after="0" w:line="240" w:lineRule="auto"/>
+        <w:rPr>
+          <w:lang w:val="en-GB"/>
+        </w:rPr>
+      </w:pPr>
+      <w:r>
+        <w:rPr>
+          <w:lang w:val="en-GB"/>
+        </w:rPr>
+        <w:t xml:space="preserve"> </w:t>
+      </w:r>
+    </w:p>
+    <w:p>
+      <w:pPr>
+        <w:spacing w:after="0" w:line="240" w:lineRule="auto"/>
+        <w:rPr>
+          <w:lang w:val="en-GB"/>
+        </w:rPr>
+      </w:pPr>
+      <w:r>
+        <w:rPr>
+          <w:lang w:val="en-GB"/>
+        </w:rPr>
+        <w:lastRenderedPageBreak/>
+        <w:drawing>
+          <wp:inline distT="0" distB="0" distL="0" distR="0" wp14:anchorId="508B7642" wp14:editId="120BBC3A">
+            <wp:extent cx="4515480" cy="1038370"/>
+            <wp:effectExtent l="0" t="0" r="0" b="9525"/>
+            <wp:docPr id="601354320" name="Picture 1" descr="A screen shot of a computer program&#10;&#10;AI-generated content may be incorrect."/>
+            <wp:cNvGraphicFramePr>
+              <a:graphicFrameLocks xmlns:a="http://schemas.openxmlformats.org/drawingml/2006/main" noChangeAspect="1"/>
+            </wp:cNvGraphicFramePr>
+            <a:graphic xmlns:a="http://schemas.openxmlformats.org/drawingml/2006/main">
+              <a:graphicData uri="http://schemas.openxmlformats.org/drawingml/2006/picture">
+                <pic:pic xmlns:pic="http://schemas.openxmlformats.org/drawingml/2006/picture">
+                  <pic:nvPicPr>
+                    <pic:cNvPr id="601354320" name="Picture 1" descr="A screen shot of a computer program&#10;&#10;AI-generated content may be incorrect."/>
+                    <pic:cNvPicPr/>
+                  </pic:nvPicPr>
+                  <pic:blipFill>
+                    <a:blip r:embed="rId13"/>
+                    <a:stretch>
+                      <a:fillRect/>
+                    </a:stretch>
+                  </pic:blipFill>
+                  <pic:spPr>
+                    <a:xfrm>
+                      <a:off x="0" y="0"/>
+                      <a:ext cx="4515480" cy="1038370"/>
+                    </a:xfrm>
+                    <a:prstGeom prst="rect">
+                      <a:avLst/>
+                    </a:prstGeom>
+                  </pic:spPr>
+                </pic:pic>
+              </a:graphicData>
+            </a:graphic>
+          </wp:inline>
+        </w:drawing>
+      </w:r>
+    </w:p>
+    <w:p>
+      <w:pPr>
+        <w:spacing w:after="0" w:line="240" w:lineRule="auto"/>
+        <w:rPr>
+          <w:lang w:val="en-GB"/>
+        </w:rPr>
+      </w:pPr>
+    </w:p>
+    <w:p>
+      <w:pPr>
+        <w:pStyle w:val="ListParagraph"/>
+        <w:numPr>
+          <w:ilvl w:val="0"/>
+          <w:numId w:val="44"/>
+        </w:numPr>
+        <w:spacing w:after="0" w:line="240" w:lineRule="auto"/>
+        <w:rPr>
+          <w:b/>
+          <w:bCs/>
+          <w:sz w:val="36"/>
+          <w:szCs w:val="36"/>
+          <w:lang w:val="en-US"/>
+        </w:rPr>
+      </w:pPr>
+      <w:r>
+        <w:rPr>
+          <w:b/>
+          <w:bCs/>
+          <w:sz w:val="36"/>
+          <w:szCs w:val="36"/>
+          <w:lang w:val="en-US"/>
+        </w:rPr>
+        <w:t>Test_3.c</w:t>
+      </w:r>
+    </w:p>
+    <w:p>
+      <w:pPr>
+        <w:pStyle w:val="whitespace-normal"/>
+        <w:numPr>
+          <w:ilvl w:val="0"/>
+          <w:numId w:val="44"/>
+        </w:numPr>
+        <w:rPr>
+          <w:rFonts w:asciiTheme="minorHAnsi" w:eastAsiaTheme="minorHAnsi" w:hAnsiTheme="minorHAnsi" w:cstheme="minorBidi"/>
+          <w:kern w:val="2"/>
+          <w:sz w:val="22"/>
+          <w:szCs w:val="22"/>
+          <w:lang w:val="en-GB" w:eastAsia="en-US"/>
+          <w14:ligatures w14:val="standardContextual"/>
+        </w:rPr>
+      </w:pPr>
+      <w:r>
+        <w:rPr>
+          <w:rFonts w:asciiTheme="minorHAnsi" w:eastAsiaTheme="minorHAnsi" w:hAnsiTheme="minorHAnsi" w:cstheme="minorBidi"/>
+          <w:b/>
+          <w:bCs/>
+          <w:kern w:val="2"/>
+          <w:sz w:val="22"/>
+          <w:szCs w:val="22"/>
+          <w:lang w:val="en-GB" w:eastAsia="en-US"/>
+          <w14:ligatures w14:val="standardContextual"/>
+        </w:rPr>
+        <w:t>Typ</w:t>
+      </w:r>
+      <w:r>
+        <w:rPr>
+          <w:rFonts w:asciiTheme="minorHAnsi" w:eastAsiaTheme="minorHAnsi" w:hAnsiTheme="minorHAnsi" w:cstheme="minorBidi"/>
+          <w:kern w:val="2"/>
+          <w:sz w:val="22"/>
+          <w:szCs w:val="22"/>
+          <w:lang w:val="en-GB" w:eastAsia="en-US"/>
+          <w14:ligatures w14:val="standardContextual"/>
+        </w:rPr>
+        <w:t xml:space="preserve"> </w:t>
+      </w:r>
+      <w:r>
+        <w:rPr>
+          <w:rFonts w:asciiTheme="minorHAnsi" w:eastAsiaTheme="minorHAnsi" w:hAnsiTheme="minorHAnsi" w:cstheme="minorBidi"/>
+          <w:b/>
+          <w:bCs/>
+          <w:kern w:val="2"/>
+          <w:sz w:val="22"/>
+          <w:szCs w:val="22"/>
+          <w:lang w:val="en-GB" w:eastAsia="en-US"/>
+          <w14:ligatures w14:val="standardContextual"/>
+        </w:rPr>
+        <w:t>chyby</w:t>
+      </w:r>
+      <w:r>
+        <w:rPr>
+          <w:rFonts w:asciiTheme="minorHAnsi" w:eastAsiaTheme="minorHAnsi" w:hAnsiTheme="minorHAnsi" w:cstheme="minorBidi"/>
+          <w:kern w:val="2"/>
+          <w:sz w:val="22"/>
+          <w:szCs w:val="22"/>
+          <w:lang w:val="en-GB" w:eastAsia="en-US"/>
+          <w14:ligatures w14:val="standardContextual"/>
+        </w:rPr>
+        <w:t>: Format string vulnerability</w:t>
+      </w:r>
+      <w:r>
+        <w:rPr>
+          <w:rFonts w:asciiTheme="minorHAnsi" w:eastAsiaTheme="minorHAnsi" w:hAnsiTheme="minorHAnsi" w:cstheme="minorBidi"/>
+          <w:kern w:val="2"/>
+          <w:sz w:val="22"/>
+          <w:szCs w:val="22"/>
+          <w:lang w:val="en-GB" w:eastAsia="en-US"/>
+          <w14:ligatures w14:val="standardContextual"/>
+        </w:rPr>
+        <w:br/>
+      </w:r>
+      <w:r>
+        <w:rPr>
+          <w:rFonts w:asciiTheme="minorHAnsi" w:eastAsiaTheme="minorHAnsi" w:hAnsiTheme="minorHAnsi" w:cstheme="minorBidi"/>
+          <w:b/>
+          <w:bCs/>
+          <w:kern w:val="2"/>
+          <w:sz w:val="22"/>
+          <w:szCs w:val="22"/>
+          <w:lang w:val="en-GB" w:eastAsia="en-US"/>
+          <w14:ligatures w14:val="standardContextual"/>
+        </w:rPr>
+        <w:t>Lokácia</w:t>
+      </w:r>
+      <w:r>
+        <w:rPr>
+          <w:rFonts w:asciiTheme="minorHAnsi" w:eastAsiaTheme="minorHAnsi" w:hAnsiTheme="minorHAnsi" w:cstheme="minorBidi"/>
+          <w:kern w:val="2"/>
+          <w:sz w:val="22"/>
+          <w:szCs w:val="22"/>
+          <w:lang w:val="en-GB" w:eastAsia="en-US"/>
+          <w14:ligatures w14:val="standardContextual"/>
+        </w:rPr>
+        <w:t>: test_3_fuzz.c, riadok 9, funkcia log_user_message()</w:t>
+      </w:r>
+      <w:r>
+        <w:rPr>
+          <w:rFonts w:asciiTheme="minorHAnsi" w:eastAsiaTheme="minorHAnsi" w:hAnsiTheme="minorHAnsi" w:cstheme="minorBidi"/>
+          <w:kern w:val="2"/>
+          <w:sz w:val="22"/>
+          <w:szCs w:val="22"/>
+          <w:lang w:val="en-GB" w:eastAsia="en-US"/>
+          <w14:ligatures w14:val="standardContextual"/>
+        </w:rPr>
+        <w:br/>
+      </w:r>
+      <w:r>
+        <w:rPr>
+          <w:rFonts w:asciiTheme="minorHAnsi" w:eastAsiaTheme="minorHAnsi" w:hAnsiTheme="minorHAnsi" w:cstheme="minorBidi"/>
+          <w:b/>
+          <w:bCs/>
+          <w:kern w:val="2"/>
+          <w:sz w:val="22"/>
+          <w:szCs w:val="22"/>
+          <w:lang w:val="en-GB" w:eastAsia="en-US"/>
+          <w14:ligatures w14:val="standardContextual"/>
+        </w:rPr>
+        <w:t>Operácia</w:t>
+      </w:r>
+      <w:r>
+        <w:rPr>
+          <w:rFonts w:asciiTheme="minorHAnsi" w:eastAsiaTheme="minorHAnsi" w:hAnsiTheme="minorHAnsi" w:cstheme="minorBidi"/>
+          <w:kern w:val="2"/>
+          <w:sz w:val="22"/>
+          <w:szCs w:val="22"/>
+          <w:lang w:val="en-GB" w:eastAsia="en-US"/>
+          <w14:ligatures w14:val="standardContextual"/>
+        </w:rPr>
+        <w:t>: Používateľom kontrolovaný formátovací reťazec</w:t>
+      </w:r>
+    </w:p>
+    <w:p>
+      <w:pPr>
+        <w:pStyle w:val="whitespace-normal"/>
+        <w:numPr>
+          <w:ilvl w:val="0"/>
+          <w:numId w:val="44"/>
+        </w:numPr>
+        <w:rPr>
+          <w:rFonts w:asciiTheme="minorHAnsi" w:eastAsiaTheme="minorHAnsi" w:hAnsiTheme="minorHAnsi" w:cstheme="minorBidi"/>
+          <w:kern w:val="2"/>
+          <w:sz w:val="22"/>
+          <w:szCs w:val="22"/>
+          <w:lang w:val="en-GB" w:eastAsia="en-US"/>
+          <w14:ligatures w14:val="standardContextual"/>
+        </w:rPr>
+      </w:pPr>
+      <w:r>
+        <w:rPr>
+          <w:rFonts w:asciiTheme="minorHAnsi" w:eastAsiaTheme="minorHAnsi" w:hAnsiTheme="minorHAnsi" w:cstheme="minorBidi"/>
+          <w:b/>
+          <w:bCs/>
+          <w:kern w:val="2"/>
+          <w:sz w:val="22"/>
+          <w:szCs w:val="22"/>
+          <w:lang w:val="en-GB" w:eastAsia="en-US"/>
+          <w14:ligatures w14:val="standardContextual"/>
+        </w:rPr>
+        <w:t>Popis</w:t>
+      </w:r>
+      <w:r>
+        <w:rPr>
+          <w:rFonts w:asciiTheme="minorHAnsi" w:eastAsiaTheme="minorHAnsi" w:hAnsiTheme="minorHAnsi" w:cstheme="minorBidi"/>
+          <w:kern w:val="2"/>
+          <w:sz w:val="22"/>
+          <w:szCs w:val="22"/>
+          <w:lang w:val="en-GB" w:eastAsia="en-US"/>
+          <w14:ligatures w14:val="standardContextual"/>
+        </w:rPr>
+        <w:t>:</w:t>
+      </w:r>
+      <w:r>
+        <w:rPr>
+          <w:rFonts w:asciiTheme="minorHAnsi" w:eastAsiaTheme="minorHAnsi" w:hAnsiTheme="minorHAnsi" w:cstheme="minorBidi"/>
+          <w:kern w:val="2"/>
+          <w:sz w:val="22"/>
+          <w:szCs w:val="22"/>
+          <w:lang w:val="en-GB" w:eastAsia="en-US"/>
+          <w14:ligatures w14:val="standardContextual"/>
+        </w:rPr>
+        <w:br/>
+        <w:t xml:space="preserve">Na riadku 9 sa volá printf(fmtbuf, "STATUS"), kde fmtbuf obsahuje používateľský vstup a je použitý ako formátovací reťazec. Fuzzer poslal vstup obsahujúci %. (bajty: 0x08, 0x25, 0x2e), čo je neplatný format specifier. </w:t>
+      </w:r>
+    </w:p>
+    <w:p>
+      <w:pPr>
+        <w:spacing w:after="0" w:line="240" w:lineRule="auto"/>
+        <w:rPr>
+          <w:b/>
+          <w:bCs/>
+          <w:sz w:val="36"/>
+          <w:szCs w:val="36"/>
+          <w:lang w:val="en-US"/>
+        </w:rPr>
+      </w:pPr>
+    </w:p>
+    <w:p>
+      <w:pPr>
+        <w:spacing w:after="0" w:line="240" w:lineRule="auto"/>
+        <w:rPr>
+          <w:lang w:val="en-GB"/>
+        </w:rPr>
+      </w:pPr>
+      <w:r>
+        <w:rPr>
+          <w:lang w:val="en-GB"/>
+        </w:rPr>
+        <w:drawing>
+          <wp:inline distT="0" distB="0" distL="0" distR="0" wp14:anchorId="3F1C4D43" wp14:editId="1AE5D1F9">
+            <wp:extent cx="5943600" cy="1130300"/>
+            <wp:effectExtent l="0" t="0" r="0" b="0"/>
+            <wp:docPr id="2018322463" name="Picture 1" descr="A computer screen with white text&#10;&#10;AI-generated content may be incorrect."/>
+            <wp:cNvGraphicFramePr>
+              <a:graphicFrameLocks xmlns:a="http://schemas.openxmlformats.org/drawingml/2006/main" noChangeAspect="1"/>
+            </wp:cNvGraphicFramePr>
+            <a:graphic xmlns:a="http://schemas.openxmlformats.org/drawingml/2006/main">
+              <a:graphicData uri="http://schemas.openxmlformats.org/drawingml/2006/picture">
+                <pic:pic xmlns:pic="http://schemas.openxmlformats.org/drawingml/2006/picture">
+                  <pic:nvPicPr>
+                    <pic:cNvPr id="2018322463" name="Picture 1" descr="A computer screen with white text&#10;&#10;AI-generated content may be incorrect."/>
+                    <pic:cNvPicPr/>
+                  </pic:nvPicPr>
+                  <pic:blipFill>
+                    <a:blip r:embed="rId14"/>
+                    <a:stretch>
+                      <a:fillRect/>
+                    </a:stretch>
+                  </pic:blipFill>
+                  <pic:spPr>
+                    <a:xfrm>
+                      <a:off x="0" y="0"/>
+                      <a:ext cx="5943600" cy="1130300"/>
+                    </a:xfrm>
+                    <a:prstGeom prst="rect">
+                      <a:avLst/>
+                    </a:prstGeom>
+                  </pic:spPr>
+                </pic:pic>
+              </a:graphicData>
+            </a:graphic>
+          </wp:inline>
+        </w:drawing>
+      </w:r>
+    </w:p>
+    <w:p>
+      <w:pPr>
+        <w:spacing w:after="0" w:line="240" w:lineRule="auto"/>
+        <w:rPr>
+          <w:lang w:val="en-GB"/>
+        </w:rPr>
+      </w:pPr>
+      <w:r>
+        <w:rPr>
+          <w:lang w:val="en-GB"/>
+        </w:rPr>
+        <w:t xml:space="preserve"> </w:t>
+      </w:r>
+    </w:p>
+    <w:p>
+      <w:pPr>
+        <w:spacing w:after="0" w:line="240" w:lineRule="auto"/>
+        <w:rPr>
+          <w:lang w:val="en-GB"/>
+        </w:rPr>
+      </w:pPr>
+      <w:r>
+        <w:rPr>
+          <w:lang w:val="en-GB"/>
+        </w:rPr>
+        <w:drawing>
+          <wp:inline distT="0" distB="0" distL="0" distR="0" wp14:anchorId="464EEE93" wp14:editId="5D2364A7">
+            <wp:extent cx="3057952" cy="333422"/>
+            <wp:effectExtent l="0" t="0" r="0" b="9525"/>
+            <wp:docPr id="1742310450" name="Picture 1"/>
+            <wp:cNvGraphicFramePr>
+              <a:graphicFrameLocks xmlns:a="http://schemas.openxmlformats.org/drawingml/2006/main" noChangeAspect="1"/>
+            </wp:cNvGraphicFramePr>
+            <a:graphic xmlns:a="http://schemas.openxmlformats.org/drawingml/2006/main">
+              <a:graphicData uri="http://schemas.openxmlformats.org/drawingml/2006/picture">
+                <pic:pic xmlns:pic="http://schemas.openxmlformats.org/drawingml/2006/picture">
+                  <pic:nvPicPr>
+                    <pic:cNvPr id="1742310450" name=""/>
+                    <pic:cNvPicPr/>
+                  </pic:nvPicPr>
+                  <pic:blipFill>
+                    <a:blip r:embed="rId15"/>
+                    <a:stretch>
+                      <a:fillRect/>
+                    </a:stretch>
+                  </pic:blipFill>
+                  <pic:spPr>
+                    <a:xfrm>
+                      <a:off x="0" y="0"/>
+                      <a:ext cx="3057952" cy="333422"/>
+                    </a:xfrm>
+                    <a:prstGeom prst="rect">
+                      <a:avLst/>
+                    </a:prstGeom>
+                  </pic:spPr>
+                </pic:pic>
+              </a:graphicData>
+            </a:graphic>
+          </wp:inline>
+        </w:drawing>
+      </w:r>
+    </w:p>
+    <w:p>
+      <w:pPr>
+        <w:spacing w:after="0" w:line="240" w:lineRule="auto"/>
+        <w:rPr>
+          <w:lang w:val="en-GB"/>
+        </w:rPr>
+      </w:pPr>
+    </w:p>
+    <w:p>
+      <w:pPr>
+        <w:pStyle w:val="ListParagraph"/>
+        <w:numPr>
+          <w:ilvl w:val="0"/>
+          <w:numId w:val="44"/>
+        </w:numPr>
+        <w:spacing w:after="0" w:line="240" w:lineRule="auto"/>
+        <w:rPr>
+          <w:b/>
+          <w:bCs/>
+          <w:sz w:val="36"/>
+          <w:szCs w:val="36"/>
+          <w:lang w:val="en-US"/>
+        </w:rPr>
+      </w:pPr>
+      <w:r>
+        <w:rPr>
+          <w:b/>
+          <w:bCs/>
+          <w:sz w:val="36"/>
+          <w:szCs w:val="36"/>
+          <w:lang w:val="en-US"/>
+        </w:rPr>
+        <w:t>Test_4.c</w:t>
+      </w:r>
+    </w:p>
+    <w:p>
+      <w:pPr>
+        <w:pStyle w:val="whitespace-normal"/>
+        <w:numPr>
+          <w:ilvl w:val="0"/>
+          <w:numId w:val="44"/>
+        </w:numPr>
+        <w:rPr>
+          <w:rFonts w:asciiTheme="minorHAnsi" w:eastAsiaTheme="minorHAnsi" w:hAnsiTheme="minorHAnsi" w:cstheme="minorBidi"/>
+          <w:kern w:val="2"/>
+          <w:sz w:val="22"/>
+          <w:szCs w:val="22"/>
+          <w:lang w:val="en-GB" w:eastAsia="en-US"/>
+          <w14:ligatures w14:val="standardContextual"/>
+        </w:rPr>
+      </w:pPr>
+      <w:r>
+        <w:rPr>
+          <w:rFonts w:asciiTheme="minorHAnsi" w:eastAsiaTheme="minorHAnsi" w:hAnsiTheme="minorHAnsi" w:cstheme="minorBidi"/>
+          <w:b/>
+          <w:bCs/>
+          <w:kern w:val="2"/>
+          <w:sz w:val="22"/>
+          <w:szCs w:val="22"/>
+          <w:lang w:val="en-GB" w:eastAsia="en-US"/>
+          <w14:ligatures w14:val="standardContextual"/>
+        </w:rPr>
+        <w:t>Typ</w:t>
+      </w:r>
+      <w:r>
+        <w:rPr>
+          <w:rFonts w:asciiTheme="minorHAnsi" w:eastAsiaTheme="minorHAnsi" w:hAnsiTheme="minorHAnsi" w:cstheme="minorBidi"/>
+          <w:kern w:val="2"/>
+          <w:sz w:val="22"/>
+          <w:szCs w:val="22"/>
+          <w:lang w:val="en-GB" w:eastAsia="en-US"/>
+          <w14:ligatures w14:val="standardContextual"/>
+        </w:rPr>
+        <w:t xml:space="preserve"> </w:t>
+      </w:r>
+      <w:r>
+        <w:rPr>
+          <w:rFonts w:asciiTheme="minorHAnsi" w:eastAsiaTheme="minorHAnsi" w:hAnsiTheme="minorHAnsi" w:cstheme="minorBidi"/>
+          <w:b/>
+          <w:bCs/>
+          <w:kern w:val="2"/>
+          <w:sz w:val="22"/>
+          <w:szCs w:val="22"/>
+          <w:lang w:val="en-GB" w:eastAsia="en-US"/>
+          <w14:ligatures w14:val="standardContextual"/>
+        </w:rPr>
+        <w:t>chyby</w:t>
+      </w:r>
+      <w:r>
+        <w:rPr>
+          <w:rFonts w:asciiTheme="minorHAnsi" w:eastAsiaTheme="minorHAnsi" w:hAnsiTheme="minorHAnsi" w:cstheme="minorBidi"/>
+          <w:kern w:val="2"/>
+          <w:sz w:val="22"/>
+          <w:szCs w:val="22"/>
+          <w:lang w:val="en-GB" w:eastAsia="en-US"/>
+          <w14:ligatures w14:val="standardContextual"/>
+        </w:rPr>
+        <w:t>: Heap use-after-free</w:t>
+      </w:r>
+      <w:r>
+        <w:rPr>
+          <w:rFonts w:asciiTheme="minorHAnsi" w:eastAsiaTheme="minorHAnsi" w:hAnsiTheme="minorHAnsi" w:cstheme="minorBidi"/>
+          <w:kern w:val="2"/>
+          <w:sz w:val="22"/>
+          <w:szCs w:val="22"/>
+          <w:lang w:val="en-GB" w:eastAsia="en-US"/>
+          <w14:ligatures w14:val="standardContextual"/>
+        </w:rPr>
+        <w:br/>
+      </w:r>
+      <w:r>
+        <w:rPr>
+          <w:rFonts w:asciiTheme="minorHAnsi" w:eastAsiaTheme="minorHAnsi" w:hAnsiTheme="minorHAnsi" w:cstheme="minorBidi"/>
+          <w:b/>
+          <w:bCs/>
+          <w:kern w:val="2"/>
+          <w:sz w:val="22"/>
+          <w:szCs w:val="22"/>
+          <w:lang w:val="en-GB" w:eastAsia="en-US"/>
+          <w14:ligatures w14:val="standardContextual"/>
+        </w:rPr>
+        <w:t>Lokácia</w:t>
+      </w:r>
+      <w:r>
+        <w:rPr>
+          <w:rFonts w:asciiTheme="minorHAnsi" w:eastAsiaTheme="minorHAnsi" w:hAnsiTheme="minorHAnsi" w:cstheme="minorBidi"/>
+          <w:kern w:val="2"/>
+          <w:sz w:val="22"/>
+          <w:szCs w:val="22"/>
+          <w:lang w:val="en-GB" w:eastAsia="en-US"/>
+          <w14:ligatures w14:val="standardContextual"/>
+        </w:rPr>
+        <w:t>: test_4_fuzz.c, riadok 39, funkcia do_send()</w:t>
+      </w:r>
+      <w:r>
+        <w:rPr>
+          <w:rFonts w:asciiTheme="minorHAnsi" w:eastAsiaTheme="minorHAnsi" w:hAnsiTheme="minorHAnsi" w:cstheme="minorBidi"/>
+          <w:kern w:val="2"/>
+          <w:sz w:val="22"/>
+          <w:szCs w:val="22"/>
+          <w:lang w:val="en-GB" w:eastAsia="en-US"/>
+          <w14:ligatures w14:val="standardContextual"/>
+        </w:rPr>
+        <w:br/>
+      </w:r>
+      <w:r>
+        <w:rPr>
+          <w:rFonts w:asciiTheme="minorHAnsi" w:eastAsiaTheme="minorHAnsi" w:hAnsiTheme="minorHAnsi" w:cstheme="minorBidi"/>
+          <w:b/>
+          <w:bCs/>
+          <w:kern w:val="2"/>
+          <w:sz w:val="22"/>
+          <w:szCs w:val="22"/>
+          <w:lang w:val="en-GB" w:eastAsia="en-US"/>
+          <w14:ligatures w14:val="standardContextual"/>
+        </w:rPr>
+        <w:t>Operácia</w:t>
+      </w:r>
+      <w:r>
+        <w:rPr>
+          <w:rFonts w:asciiTheme="minorHAnsi" w:eastAsiaTheme="minorHAnsi" w:hAnsiTheme="minorHAnsi" w:cstheme="minorBidi"/>
+          <w:kern w:val="2"/>
+          <w:sz w:val="22"/>
+          <w:szCs w:val="22"/>
+          <w:lang w:val="en-GB" w:eastAsia="en-US"/>
+          <w14:ligatures w14:val="standardContextual"/>
+        </w:rPr>
+        <w:t>: Čítanie z uvoľnenej pamäte na heape</w:t>
+      </w:r>
+    </w:p>
+    <w:p>
+      <w:pPr>
+        <w:pStyle w:val="whitespace-normal"/>
+        <w:numPr>
+          <w:ilvl w:val="0"/>
+          <w:numId w:val="44"/>
+        </w:numPr>
+        <w:rPr>
+          <w:rFonts w:asciiTheme="minorHAnsi" w:eastAsiaTheme="minorHAnsi" w:hAnsiTheme="minorHAnsi" w:cstheme="minorBidi"/>
+          <w:kern w:val="2"/>
+          <w:sz w:val="22"/>
+          <w:szCs w:val="22"/>
+          <w:lang w:val="en-GB" w:eastAsia="en-US"/>
+          <w14:ligatures w14:val="standardContextual"/>
+        </w:rPr>
+      </w:pPr>
+      <w:r>
+        <w:rPr>
+          <w:rFonts w:asciiTheme="minorHAnsi" w:eastAsiaTheme="minorHAnsi" w:hAnsiTheme="minorHAnsi" w:cstheme="minorBidi"/>
+          <w:b/>
+          <w:bCs/>
+          <w:kern w:val="2"/>
+          <w:sz w:val="22"/>
+          <w:szCs w:val="22"/>
+          <w:lang w:val="en-GB" w:eastAsia="en-US"/>
+          <w14:ligatures w14:val="standardContextual"/>
+        </w:rPr>
+        <w:t>Popis</w:t>
+      </w:r>
+      <w:r>
+        <w:rPr>
+          <w:rFonts w:asciiTheme="minorHAnsi" w:eastAsiaTheme="minorHAnsi" w:hAnsiTheme="minorHAnsi" w:cstheme="minorBidi"/>
+          <w:kern w:val="2"/>
+          <w:sz w:val="22"/>
+          <w:szCs w:val="22"/>
+          <w:lang w:val="en-GB" w:eastAsia="en-US"/>
+          <w14:ligatures w14:val="standardContextual"/>
+        </w:rPr>
+        <w:t>:</w:t>
+      </w:r>
+      <w:r>
+        <w:rPr>
+          <w:rFonts w:asciiTheme="minorHAnsi" w:eastAsiaTheme="minorHAnsi" w:hAnsiTheme="minorHAnsi" w:cstheme="minorBidi"/>
+          <w:kern w:val="2"/>
+          <w:sz w:val="22"/>
+          <w:szCs w:val="22"/>
+          <w:lang w:val="en-GB" w:eastAsia="en-US"/>
+          <w14:ligatures w14:val="standardContextual"/>
+        </w:rPr>
+        <w:br/>
+        <w:t>Funkcia do_close() uvoľní pamäť pomocou free(s-&gt;name)</w:t>
+      </w:r>
+      <w:r>
+        <w:rPr>
+          <w:rFonts w:asciiTheme="minorHAnsi" w:eastAsiaTheme="minorHAnsi" w:hAnsiTheme="minorHAnsi" w:cstheme="minorBidi"/>
+          <w:kern w:val="2"/>
+          <w:sz w:val="22"/>
+          <w:szCs w:val="22"/>
+          <w:lang w:val="en-GB" w:eastAsia="en-US"/>
+          <w14:ligatures w14:val="standardContextual"/>
+        </w:rPr>
+        <w:t>. Funkcia zrejme umožňuje pokúšať sa uvoľňovať pamäť, ktorá už bola uvoľnená</w:t>
+      </w:r>
+    </w:p>
+    <w:p>
+      <w:pPr>
+        <w:spacing w:after="0" w:line="240" w:lineRule="auto"/>
+        <w:rPr>
+          <w:b/>
+          <w:bCs/>
+          <w:sz w:val="36"/>
+          <w:szCs w:val="36"/>
+          <w:lang w:val="en-US"/>
+        </w:rPr>
+      </w:pPr>
+    </w:p>
+    <w:p>
+      <w:pPr>
+        <w:spacing w:after="0" w:line="240" w:lineRule="auto"/>
+        <w:rPr>
+          <w:lang w:val="en-GB"/>
+        </w:rPr>
+      </w:pPr>
+      <w:r>
+        <w:rPr>
+          <w:lang w:val="en-GB"/>
+        </w:rPr>
+        <w:drawing>
+          <wp:inline distT="0" distB="0" distL="0" distR="0" wp14:anchorId="1E34EE72" wp14:editId="58EF2F2E">
+            <wp:extent cx="5943600" cy="578485"/>
+            <wp:effectExtent l="0" t="0" r="0" b="0"/>
+            <wp:docPr id="214799474" name="Picture 1"/>
+            <wp:cNvGraphicFramePr>
+              <a:graphicFrameLocks xmlns:a="http://schemas.openxmlformats.org/drawingml/2006/main" noChangeAspect="1"/>
+            </wp:cNvGraphicFramePr>
+            <a:graphic xmlns:a="http://schemas.openxmlformats.org/drawingml/2006/main">
+              <a:graphicData uri="http://schemas.openxmlformats.org/drawingml/2006/picture">
+                <pic:pic xmlns:pic="http://schemas.openxmlformats.org/drawingml/2006/picture">
+                  <pic:nvPicPr>
+                    <pic:cNvPr id="214799474" name=""/>
+                    <pic:cNvPicPr/>
+                  </pic:nvPicPr>
+                  <pic:blipFill>
+                    <a:blip r:embed="rId16"/>
+                    <a:stretch>
+                      <a:fillRect/>
+                    </a:stretch>
+                  </pic:blipFill>
+                  <pic:spPr>
+                    <a:xfrm>
+                      <a:off x="0" y="0"/>
+                      <a:ext cx="5943600" cy="578485"/>
+                    </a:xfrm>
+                    <a:prstGeom prst="rect">
+                      <a:avLst/>
+                    </a:prstGeom>
+                  </pic:spPr>
+                </pic:pic>
+              </a:graphicData>
+            </a:graphic>
+          </wp:inline>
+        </w:drawing>
+      </w:r>
+    </w:p>
+    <w:p>
+      <w:pPr>
+        <w:spacing w:after="0" w:line="240" w:lineRule="auto"/>
+        <w:rPr>
+          <w:lang w:val="en-GB"/>
+        </w:rPr>
+      </w:pPr>
+    </w:p>
+    <w:p>
+      <w:pPr>
+        <w:spacing w:after="0" w:line="240" w:lineRule="auto"/>
+        <w:rPr>
+          <w:lang w:val="en-GB"/>
+        </w:rPr>
+      </w:pPr>
+      <w:r>
+        <w:rPr>
+          <w:lang w:val="en-US"/>
+        </w:rPr>
+        <w:t xml:space="preserve"> </w:t>
+      </w:r>
+      <w:r>
+        <w:rPr>
+          <w:lang w:val="en-GB"/>
+        </w:rPr>
+        <w:drawing>
+          <wp:inline distT="0" distB="0" distL="0" distR="0" wp14:anchorId="32FE29C8" wp14:editId="5B95A9DB">
+            <wp:extent cx="2562583" cy="342948"/>
+            <wp:effectExtent l="0" t="0" r="0" b="0"/>
+            <wp:docPr id="1744168854" name="Picture 1"/>
+            <wp:cNvGraphicFramePr>
+              <a:graphicFrameLocks xmlns:a="http://schemas.openxmlformats.org/drawingml/2006/main" noChangeAspect="1"/>
+            </wp:cNvGraphicFramePr>
+            <a:graphic xmlns:a="http://schemas.openxmlformats.org/drawingml/2006/main">
+              <a:graphicData uri="http://schemas.openxmlformats.org/drawingml/2006/picture">
+                <pic:pic xmlns:pic="http://schemas.openxmlformats.org/drawingml/2006/picture">
+                  <pic:nvPicPr>
+                    <pic:cNvPr id="1744168854" name=""/>
+                    <pic:cNvPicPr/>
+                  </pic:nvPicPr>
+                  <pic:blipFill>
+                    <a:blip r:embed="rId17"/>
+                    <a:stretch>
+                      <a:fillRect/>
+                    </a:stretch>
+                  </pic:blipFill>
+                  <pic:spPr>
+                    <a:xfrm>
+                      <a:off x="0" y="0"/>
+                      <a:ext cx="2562583" cy="342948"/>
+                    </a:xfrm>
+                    <a:prstGeom prst="rect">
+                      <a:avLst/>
+                    </a:prstGeom>
+                  </pic:spPr>
+                </pic:pic>
+              </a:graphicData>
+            </a:graphic>
+          </wp:inline>
+        </w:drawing>
+      </w:r>
+    </w:p>
+    <w:p>
+      <w:pPr>
+        <w:spacing w:after="0" w:line="240" w:lineRule="auto"/>
+        <w:rPr>
+          <w:lang w:val="en-GB"/>
+        </w:rPr>
+      </w:pPr>
+    </w:p>
+    <w:p>
+      <w:pPr>
+        <w:spacing w:after="0" w:line="240" w:lineRule="auto"/>
+        <w:rPr>
+          <w:lang w:val="en-GB"/>
+        </w:rPr>
+      </w:pPr>
+      <w:r>
+        <w:rPr>
+          <w:lang w:val="en-GB"/>
+        </w:rPr>
+        <w:t>Zdroje:</w:t>
+      </w:r>
+    </w:p>
+    <w:p>
+      <w:pPr>
+        <w:spacing w:after="0" w:line="240" w:lineRule="auto"/>
+        <w:rPr>
+          <w:lang w:val="en-GB"/>
+        </w:rPr>
+      </w:pPr>
+      <w:r>
+        <w:rPr>
+          <w:lang w:val="en-GB"/>
+        </w:rPr>
+        <w:lastRenderedPageBreak/>
+        <w:t>Harness</w:t>
+      </w:r>
+      <w:r>
+        <w:rPr>
+          <w:lang w:val="en-GB"/>
+        </w:rPr>
+        <w:br/>
+      </w:r>
+      <w:hyperlink r:id="rId18" w:history="1">
+        <w:r>
+          <w:rPr>
+            <w:rStyle w:val="Hyperlink"/>
+            <w:lang w:val="en-GB"/>
+          </w:rPr>
+          <w:t>https://srlabs.de/blog/guide-to-writing-fuzzing-harness</w:t>
+        </w:r>
+      </w:hyperlink>
+      <w:r>
+        <w:rPr>
+          <w:lang w:val="en-GB"/>
+        </w:rPr>
+        <w:br/>
+        <w:t>fuzzer</w:t>
+      </w:r>
+      <w:r>
+        <w:rPr>
+          <w:lang w:val="en-GB"/>
+        </w:rPr>
+        <w:br/>
+      </w:r>
+      <w:hyperlink r:id="rId19" w:history="1">
+        <w:r>
+          <w:rPr>
+            <w:rStyle w:val="Hyperlink"/>
+            <w:lang w:val="en-GB"/>
+          </w:rPr>
+          <w:t>https://llvm.org/docs/LibFuzzer.html#fuzzer-usage</w:t>
+        </w:r>
+      </w:hyperlink>
+      <w:r>
+        <w:rPr>
+          <w:lang w:val="en-GB"/>
+        </w:rPr>
+        <w:tab/>
       </w:r>
     </w:p>
     <w:sectPr>
@@ -7448,18 +9273,18 @@
     <w:lsdException w:name="Unresolved Mention" w:semiHidden="1" w:unhideWhenUsed="1"/>
     <w:lsdException w:name="Smart Link" w:semiHidden="1" w:unhideWhenUsed="1"/>
   </w:latentStyles>
-  <w:style w:type="paragraph" w:default="1" w:styleId="Normlny">
+  <w:style w:type="paragraph" w:default="1" w:styleId="Normal">
     <w:name w:val="Normal"/>
     <w:qFormat/>
     <w:rPr>
       <w:lang w:val="sk-SK"/>
     </w:rPr>
   </w:style>
-  <w:style w:type="paragraph" w:styleId="Nadpis1">
+  <w:style w:type="paragraph" w:styleId="Heading1">
     <w:name w:val="heading 1"/>
-    <w:basedOn w:val="Normlny"/>
-    <w:next w:val="Normlny"/>
-    <w:link w:val="Nadpis1Char"/>
+    <w:basedOn w:val="Normal"/>
+    <w:next w:val="Normal"/>
+    <w:link w:val="Heading1Char"/>
     <w:uiPriority w:val="9"/>
     <w:qFormat/>
     <w:rsid w:val="001F1FAC"/>
@@ -7476,11 +9301,11 @@
       <w:szCs w:val="40"/>
     </w:rPr>
   </w:style>
-  <w:style w:type="paragraph" w:styleId="Nadpis2">
+  <w:style w:type="paragraph" w:styleId="Heading2">
     <w:name w:val="heading 2"/>
-    <w:basedOn w:val="Normlny"/>
-    <w:next w:val="Normlny"/>
-    <w:link w:val="Nadpis2Char"/>
+    <w:basedOn w:val="Normal"/>
+    <w:next w:val="Normal"/>
+    <w:link w:val="Heading2Char"/>
     <w:uiPriority w:val="9"/>
     <w:semiHidden/>
     <w:unhideWhenUsed/>
@@ -7499,11 +9324,11 @@
       <w:szCs w:val="32"/>
     </w:rPr>
   </w:style>
-  <w:style w:type="paragraph" w:styleId="Nadpis3">
+  <w:style w:type="paragraph" w:styleId="Heading3">
     <w:name w:val="heading 3"/>
-    <w:basedOn w:val="Normlny"/>
-    <w:next w:val="Normlny"/>
-    <w:link w:val="Nadpis3Char"/>
+    <w:basedOn w:val="Normal"/>
+    <w:next w:val="Normal"/>
+    <w:link w:val="Heading3Char"/>
     <w:uiPriority w:val="9"/>
     <w:unhideWhenUsed/>
     <w:qFormat/>
@@ -7521,11 +9346,11 @@
       <w:szCs w:val="28"/>
     </w:rPr>
   </w:style>
-  <w:style w:type="paragraph" w:styleId="Nadpis4">
+  <w:style w:type="paragraph" w:styleId="Heading4">
     <w:name w:val="heading 4"/>
-    <w:basedOn w:val="Normlny"/>
-    <w:next w:val="Normlny"/>
-    <w:link w:val="Nadpis4Char"/>
+    <w:basedOn w:val="Normal"/>
+    <w:next w:val="Normal"/>
+    <w:link w:val="Heading4Char"/>
     <w:uiPriority w:val="9"/>
     <w:semiHidden/>
     <w:unhideWhenUsed/>
@@ -7544,11 +9369,11 @@
       <w:color w:val="0F4761" w:themeColor="accent1" w:themeShade="BF"/>
     </w:rPr>
   </w:style>
-  <w:style w:type="paragraph" w:styleId="Nadpis5">
+  <w:style w:type="paragraph" w:styleId="Heading5">
     <w:name w:val="heading 5"/>
-    <w:basedOn w:val="Normlny"/>
-    <w:next w:val="Normlny"/>
-    <w:link w:val="Nadpis5Char"/>
+    <w:basedOn w:val="Normal"/>
+    <w:next w:val="Normal"/>
+    <w:link w:val="Heading5Char"/>
     <w:uiPriority w:val="9"/>
     <w:semiHidden/>
     <w:unhideWhenUsed/>
@@ -7565,11 +9390,11 @@
       <w:color w:val="0F4761" w:themeColor="accent1" w:themeShade="BF"/>
     </w:rPr>
   </w:style>
-  <w:style w:type="paragraph" w:styleId="Nadpis6">
+  <w:style w:type="paragraph" w:styleId="Heading6">
     <w:name w:val="heading 6"/>
-    <w:basedOn w:val="Normlny"/>
-    <w:next w:val="Normlny"/>
-    <w:link w:val="Nadpis6Char"/>
+    <w:basedOn w:val="Normal"/>
+    <w:next w:val="Normal"/>
+    <w:link w:val="Heading6Char"/>
     <w:uiPriority w:val="9"/>
     <w:semiHidden/>
     <w:unhideWhenUsed/>
@@ -7588,11 +9413,11 @@
       <w:color w:val="595959" w:themeColor="text1" w:themeTint="A6"/>
     </w:rPr>
   </w:style>
-  <w:style w:type="paragraph" w:styleId="Nadpis7">
+  <w:style w:type="paragraph" w:styleId="Heading7">
     <w:name w:val="heading 7"/>
-    <w:basedOn w:val="Normlny"/>
-    <w:next w:val="Normlny"/>
-    <w:link w:val="Nadpis7Char"/>
+    <w:basedOn w:val="Normal"/>
+    <w:next w:val="Normal"/>
+    <w:link w:val="Heading7Char"/>
     <w:uiPriority w:val="9"/>
     <w:semiHidden/>
     <w:unhideWhenUsed/>
@@ -7609,11 +9434,11 @@
       <w:color w:val="595959" w:themeColor="text1" w:themeTint="A6"/>
     </w:rPr>
   </w:style>
-  <w:style w:type="paragraph" w:styleId="Nadpis8">
+  <w:style w:type="paragraph" w:styleId="Heading8">
     <w:name w:val="heading 8"/>
-    <w:basedOn w:val="Normlny"/>
-    <w:next w:val="Normlny"/>
-    <w:link w:val="Nadpis8Char"/>
+    <w:basedOn w:val="Normal"/>
+    <w:next w:val="Normal"/>
+    <w:link w:val="Heading8Char"/>
     <w:uiPriority w:val="9"/>
     <w:semiHidden/>
     <w:unhideWhenUsed/>
@@ -7632,11 +9457,11 @@
       <w:color w:val="272727" w:themeColor="text1" w:themeTint="D8"/>
     </w:rPr>
   </w:style>
-  <w:style w:type="paragraph" w:styleId="Nadpis9">
+  <w:style w:type="paragraph" w:styleId="Heading9">
     <w:name w:val="heading 9"/>
-    <w:basedOn w:val="Normlny"/>
-    <w:next w:val="Normlny"/>
-    <w:link w:val="Nadpis9Char"/>
+    <w:basedOn w:val="Normal"/>
+    <w:next w:val="Normal"/>
+    <w:link w:val="Heading9Char"/>
     <w:uiPriority w:val="9"/>
     <w:semiHidden/>
     <w:unhideWhenUsed/>
@@ -7653,12 +9478,12 @@
       <w:color w:val="272727" w:themeColor="text1" w:themeTint="D8"/>
     </w:rPr>
   </w:style>
-  <w:style w:type="character" w:default="1" w:styleId="Predvolenpsmoodseku">
+  <w:style w:type="character" w:default="1" w:styleId="DefaultParagraphFont">
     <w:name w:val="Default Paragraph Font"/>
     <w:uiPriority w:val="1"/>
     <w:unhideWhenUsed/>
   </w:style>
-  <w:style w:type="table" w:default="1" w:styleId="Normlnatabuka">
+  <w:style w:type="table" w:default="1" w:styleId="TableNormal">
     <w:name w:val="Normal Table"/>
     <w:uiPriority w:val="99"/>
     <w:semiHidden/>
@@ -7673,16 +9498,16 @@
       </w:tblCellMar>
     </w:tblPr>
   </w:style>
-  <w:style w:type="numbering" w:default="1" w:styleId="Bezzoznamu">
+  <w:style w:type="numbering" w:default="1" w:styleId="NoList">
     <w:name w:val="No List"/>
     <w:uiPriority w:val="99"/>
     <w:semiHidden/>
     <w:unhideWhenUsed/>
   </w:style>
-  <w:style w:type="character" w:customStyle="1" w:styleId="Nadpis1Char">
-    <w:name w:val="Nadpis 1 Char"/>
-    <w:basedOn w:val="Predvolenpsmoodseku"/>
-    <w:link w:val="Nadpis1"/>
+  <w:style w:type="character" w:customStyle="1" w:styleId="Heading1Char">
+    <w:name w:val="Heading 1 Char"/>
+    <w:basedOn w:val="DefaultParagraphFont"/>
+    <w:link w:val="Heading1"/>
     <w:uiPriority w:val="9"/>
     <w:rsid w:val="001F1FAC"/>
     <w:rPr>
@@ -7693,10 +9518,10 @@
       <w:lang w:val="sk-SK"/>
     </w:rPr>
   </w:style>
-  <w:style w:type="character" w:customStyle="1" w:styleId="Nadpis2Char">
-    <w:name w:val="Nadpis 2 Char"/>
-    <w:basedOn w:val="Predvolenpsmoodseku"/>
-    <w:link w:val="Nadpis2"/>
+  <w:style w:type="character" w:customStyle="1" w:styleId="Heading2Char">
+    <w:name w:val="Heading 2 Char"/>
+    <w:basedOn w:val="DefaultParagraphFont"/>
+    <w:link w:val="Heading2"/>
     <w:uiPriority w:val="9"/>
     <w:semiHidden/>
     <w:rsid w:val="001F1FAC"/>
@@ -7708,10 +9533,10 @@
       <w:lang w:val="sk-SK"/>
     </w:rPr>
   </w:style>
-  <w:style w:type="character" w:customStyle="1" w:styleId="Nadpis3Char">
-    <w:name w:val="Nadpis 3 Char"/>
-    <w:basedOn w:val="Predvolenpsmoodseku"/>
-    <w:link w:val="Nadpis3"/>
+  <w:style w:type="character" w:customStyle="1" w:styleId="Heading3Char">
+    <w:name w:val="Heading 3 Char"/>
+    <w:basedOn w:val="DefaultParagraphFont"/>
+    <w:link w:val="Heading3"/>
     <w:uiPriority w:val="9"/>
     <w:rsid w:val="001F1FAC"/>
     <w:rPr>
@@ -7722,10 +9547,10 @@
       <w:lang w:val="sk-SK"/>
     </w:rPr>
   </w:style>
-  <w:style w:type="character" w:customStyle="1" w:styleId="Nadpis4Char">
-    <w:name w:val="Nadpis 4 Char"/>
-    <w:basedOn w:val="Predvolenpsmoodseku"/>
-    <w:link w:val="Nadpis4"/>
+  <w:style w:type="character" w:customStyle="1" w:styleId="Heading4Char">
+    <w:name w:val="Heading 4 Char"/>
+    <w:basedOn w:val="DefaultParagraphFont"/>
+    <w:link w:val="Heading4"/>
     <w:uiPriority w:val="9"/>
     <w:semiHidden/>
     <w:rsid w:val="001F1FAC"/>
@@ -7737,10 +9562,10 @@
       <w:lang w:val="sk-SK"/>
     </w:rPr>
   </w:style>
-  <w:style w:type="character" w:customStyle="1" w:styleId="Nadpis5Char">
-    <w:name w:val="Nadpis 5 Char"/>
-    <w:basedOn w:val="Predvolenpsmoodseku"/>
-    <w:link w:val="Nadpis5"/>
+  <w:style w:type="character" w:customStyle="1" w:styleId="Heading5Char">
+    <w:name w:val="Heading 5 Char"/>
+    <w:basedOn w:val="DefaultParagraphFont"/>
+    <w:link w:val="Heading5"/>
     <w:uiPriority w:val="9"/>
     <w:semiHidden/>
     <w:rsid w:val="001F1FAC"/>
@@ -7750,10 +9575,10 @@
       <w:lang w:val="sk-SK"/>
     </w:rPr>
   </w:style>
-  <w:style w:type="character" w:customStyle="1" w:styleId="Nadpis6Char">
-    <w:name w:val="Nadpis 6 Char"/>
-    <w:basedOn w:val="Predvolenpsmoodseku"/>
-    <w:link w:val="Nadpis6"/>
+  <w:style w:type="character" w:customStyle="1" w:styleId="Heading6Char">
+    <w:name w:val="Heading 6 Char"/>
+    <w:basedOn w:val="DefaultParagraphFont"/>
+    <w:link w:val="Heading6"/>
     <w:uiPriority w:val="9"/>
     <w:semiHidden/>
     <w:rsid w:val="001F1FAC"/>
@@ -7765,10 +9590,10 @@
       <w:lang w:val="sk-SK"/>
     </w:rPr>
   </w:style>
-  <w:style w:type="character" w:customStyle="1" w:styleId="Nadpis7Char">
-    <w:name w:val="Nadpis 7 Char"/>
-    <w:basedOn w:val="Predvolenpsmoodseku"/>
-    <w:link w:val="Nadpis7"/>
+  <w:style w:type="character" w:customStyle="1" w:styleId="Heading7Char">
+    <w:name w:val="Heading 7 Char"/>
+    <w:basedOn w:val="DefaultParagraphFont"/>
+    <w:link w:val="Heading7"/>
     <w:uiPriority w:val="9"/>
     <w:semiHidden/>
     <w:rsid w:val="001F1FAC"/>
@@ -7778,10 +9603,10 @@
       <w:lang w:val="sk-SK"/>
     </w:rPr>
   </w:style>
-  <w:style w:type="character" w:customStyle="1" w:styleId="Nadpis8Char">
-    <w:name w:val="Nadpis 8 Char"/>
-    <w:basedOn w:val="Predvolenpsmoodseku"/>
-    <w:link w:val="Nadpis8"/>
+  <w:style w:type="character" w:customStyle="1" w:styleId="Heading8Char">
+    <w:name w:val="Heading 8 Char"/>
+    <w:basedOn w:val="DefaultParagraphFont"/>
+    <w:link w:val="Heading8"/>
     <w:uiPriority w:val="9"/>
     <w:semiHidden/>
     <w:rsid w:val="001F1FAC"/>
@@ -7793,10 +9618,10 @@
       <w:lang w:val="sk-SK"/>
     </w:rPr>
   </w:style>
-  <w:style w:type="character" w:customStyle="1" w:styleId="Nadpis9Char">
-    <w:name w:val="Nadpis 9 Char"/>
-    <w:basedOn w:val="Predvolenpsmoodseku"/>
-    <w:link w:val="Nadpis9"/>
+  <w:style w:type="character" w:customStyle="1" w:styleId="Heading9Char">
+    <w:name w:val="Heading 9 Char"/>
+    <w:basedOn w:val="DefaultParagraphFont"/>
+    <w:link w:val="Heading9"/>
     <w:uiPriority w:val="9"/>
     <w:semiHidden/>
     <w:rsid w:val="001F1FAC"/>
@@ -7806,11 +9631,11 @@
       <w:lang w:val="sk-SK"/>
     </w:rPr>
   </w:style>
-  <w:style w:type="paragraph" w:styleId="Nzov">
+  <w:style w:type="paragraph" w:styleId="Title">
     <w:name w:val="Title"/>
-    <w:basedOn w:val="Normlny"/>
-    <w:next w:val="Normlny"/>
-    <w:link w:val="NzovChar"/>
+    <w:basedOn w:val="Normal"/>
+    <w:next w:val="Normal"/>
+    <w:link w:val="TitleChar"/>
     <w:uiPriority w:val="10"/>
     <w:qFormat/>
     <w:rsid w:val="001F1FAC"/>
@@ -7826,10 +9651,10 @@
       <w:szCs w:val="56"/>
     </w:rPr>
   </w:style>
-  <w:style w:type="character" w:customStyle="1" w:styleId="NzovChar">
-    <w:name w:val="Názov Char"/>
-    <w:basedOn w:val="Predvolenpsmoodseku"/>
-    <w:link w:val="Nzov"/>
+  <w:style w:type="character" w:customStyle="1" w:styleId="TitleChar">
+    <w:name w:val="Title Char"/>
+    <w:basedOn w:val="DefaultParagraphFont"/>
+    <w:link w:val="Title"/>
     <w:uiPriority w:val="10"/>
     <w:rsid w:val="001F1FAC"/>
     <w:rPr>
@@ -7841,11 +9666,11 @@
       <w:lang w:val="sk-SK"/>
     </w:rPr>
   </w:style>
-  <w:style w:type="paragraph" w:styleId="Podtitul">
+  <w:style w:type="paragraph" w:styleId="Subtitle">
     <w:name w:val="Subtitle"/>
-    <w:basedOn w:val="Normlny"/>
-    <w:next w:val="Normlny"/>
-    <w:link w:val="PodtitulChar"/>
+    <w:basedOn w:val="Normal"/>
+    <w:next w:val="Normal"/>
+    <w:link w:val="SubtitleChar"/>
     <w:uiPriority w:val="11"/>
     <w:qFormat/>
     <w:rsid w:val="001F1FAC"/>
@@ -7862,10 +9687,10 @@
       <w:szCs w:val="28"/>
     </w:rPr>
   </w:style>
-  <w:style w:type="character" w:customStyle="1" w:styleId="PodtitulChar">
-    <w:name w:val="Podtitul Char"/>
-    <w:basedOn w:val="Predvolenpsmoodseku"/>
-    <w:link w:val="Podtitul"/>
+  <w:style w:type="character" w:customStyle="1" w:styleId="SubtitleChar">
+    <w:name w:val="Subtitle Char"/>
+    <w:basedOn w:val="DefaultParagraphFont"/>
+    <w:link w:val="Subtitle"/>
     <w:uiPriority w:val="11"/>
     <w:rsid w:val="001F1FAC"/>
     <w:rPr>
@@ -7877,11 +9702,11 @@
       <w:lang w:val="sk-SK"/>
     </w:rPr>
   </w:style>
-  <w:style w:type="paragraph" w:styleId="Citcia">
+  <w:style w:type="paragraph" w:styleId="Quote">
     <w:name w:val="Quote"/>
-    <w:basedOn w:val="Normlny"/>
-    <w:next w:val="Normlny"/>
-    <w:link w:val="CitciaChar"/>
+    <w:basedOn w:val="Normal"/>
+    <w:next w:val="Normal"/>
+    <w:link w:val="QuoteChar"/>
     <w:uiPriority w:val="29"/>
     <w:qFormat/>
     <w:rsid w:val="001F1FAC"/>
@@ -7895,10 +9720,10 @@
       <w:color w:val="404040" w:themeColor="text1" w:themeTint="BF"/>
     </w:rPr>
   </w:style>
-  <w:style w:type="character" w:customStyle="1" w:styleId="CitciaChar">
-    <w:name w:val="Citácia Char"/>
-    <w:basedOn w:val="Predvolenpsmoodseku"/>
-    <w:link w:val="Citcia"/>
+  <w:style w:type="character" w:customStyle="1" w:styleId="QuoteChar">
+    <w:name w:val="Quote Char"/>
+    <w:basedOn w:val="DefaultParagraphFont"/>
+    <w:link w:val="Quote"/>
     <w:uiPriority w:val="29"/>
     <w:rsid w:val="001F1FAC"/>
     <w:rPr>
@@ -7908,9 +9733,9 @@
       <w:lang w:val="sk-SK"/>
     </w:rPr>
   </w:style>
-  <w:style w:type="paragraph" w:styleId="Odsekzoznamu">
+  <w:style w:type="paragraph" w:styleId="ListParagraph">
     <w:name w:val="List Paragraph"/>
-    <w:basedOn w:val="Normlny"/>
+    <w:basedOn w:val="Normal"/>
     <w:uiPriority w:val="34"/>
     <w:qFormat/>
     <w:rsid w:val="001F1FAC"/>
@@ -7919,9 +9744,9 @@
       <w:contextualSpacing/>
     </w:pPr>
   </w:style>
-  <w:style w:type="character" w:styleId="Intenzvnezvraznenie">
+  <w:style w:type="character" w:styleId="IntenseEmphasis">
     <w:name w:val="Intense Emphasis"/>
-    <w:basedOn w:val="Predvolenpsmoodseku"/>
+    <w:basedOn w:val="DefaultParagraphFont"/>
     <w:uiPriority w:val="21"/>
     <w:qFormat/>
     <w:rsid w:val="001F1FAC"/>
@@ -7931,11 +9756,11 @@
       <w:color w:val="0F4761" w:themeColor="accent1" w:themeShade="BF"/>
     </w:rPr>
   </w:style>
-  <w:style w:type="paragraph" w:styleId="Zvraznencitcia">
+  <w:style w:type="paragraph" w:styleId="IntenseQuote">
     <w:name w:val="Intense Quote"/>
-    <w:basedOn w:val="Normlny"/>
-    <w:next w:val="Normlny"/>
-    <w:link w:val="ZvraznencitciaChar"/>
+    <w:basedOn w:val="Normal"/>
+    <w:next w:val="Normal"/>
+    <w:link w:val="IntenseQuoteChar"/>
     <w:uiPriority w:val="30"/>
     <w:qFormat/>
     <w:rsid w:val="001F1FAC"/>
@@ -7954,10 +9779,10 @@
       <w:color w:val="0F4761" w:themeColor="accent1" w:themeShade="BF"/>
     </w:rPr>
   </w:style>
-  <w:style w:type="character" w:customStyle="1" w:styleId="ZvraznencitciaChar">
-    <w:name w:val="Zvýraznená citácia Char"/>
-    <w:basedOn w:val="Predvolenpsmoodseku"/>
-    <w:link w:val="Zvraznencitcia"/>
+  <w:style w:type="character" w:customStyle="1" w:styleId="IntenseQuoteChar">
+    <w:name w:val="Intense Quote Char"/>
+    <w:basedOn w:val="DefaultParagraphFont"/>
+    <w:link w:val="IntenseQuote"/>
     <w:uiPriority w:val="30"/>
     <w:rsid w:val="001F1FAC"/>
     <w:rPr>
@@ -7967,9 +9792,9 @@
       <w:lang w:val="sk-SK"/>
     </w:rPr>
   </w:style>
-  <w:style w:type="character" w:styleId="Zvraznenodkaz">
+  <w:style w:type="character" w:styleId="IntenseReference">
     <w:name w:val="Intense Reference"/>
-    <w:basedOn w:val="Predvolenpsmoodseku"/>
+    <w:basedOn w:val="DefaultParagraphFont"/>
     <w:uiPriority w:val="32"/>
     <w:qFormat/>
     <w:rsid w:val="001F1FAC"/>
@@ -7981,9 +9806,9 @@
       <w:spacing w:val="5"/>
     </w:rPr>
   </w:style>
-  <w:style w:type="character" w:styleId="Hypertextovprepojenie">
+  <w:style w:type="character" w:styleId="Hyperlink">
     <w:name w:val="Hyperlink"/>
-    <w:basedOn w:val="Predvolenpsmoodseku"/>
+    <w:basedOn w:val="DefaultParagraphFont"/>
     <w:uiPriority w:val="99"/>
     <w:unhideWhenUsed/>
     <w:rsid w:val="00512F73"/>
@@ -7992,9 +9817,9 @@
       <w:u w:val="single"/>
     </w:rPr>
   </w:style>
-  <w:style w:type="character" w:styleId="Nevyrieenzmienka">
+  <w:style w:type="character" w:styleId="UnresolvedMention">
     <w:name w:val="Unresolved Mention"/>
-    <w:basedOn w:val="Predvolenpsmoodseku"/>
+    <w:basedOn w:val="DefaultParagraphFont"/>
     <w:uiPriority w:val="99"/>
     <w:semiHidden/>
     <w:unhideWhenUsed/>
@@ -8004,10 +9829,10 @@
       <w:shd w:val="clear" w:color="auto" w:fill="E1DFDD"/>
     </w:rPr>
   </w:style>
-  <w:style w:type="paragraph" w:styleId="PredformtovanHTML">
+  <w:style w:type="paragraph" w:styleId="HTMLPreformatted">
     <w:name w:val="HTML Preformatted"/>
-    <w:basedOn w:val="Normlny"/>
-    <w:link w:val="PredformtovanHTMLChar"/>
+    <w:basedOn w:val="Normal"/>
+    <w:link w:val="HTMLPreformattedChar"/>
     <w:uiPriority w:val="99"/>
     <w:semiHidden/>
     <w:unhideWhenUsed/>
@@ -8021,10 +9846,10 @@
       <w:szCs w:val="20"/>
     </w:rPr>
   </w:style>
-  <w:style w:type="character" w:customStyle="1" w:styleId="PredformtovanHTMLChar">
-    <w:name w:val="Predformátované HTML Char"/>
-    <w:basedOn w:val="Predvolenpsmoodseku"/>
-    <w:link w:val="PredformtovanHTML"/>
+  <w:style w:type="character" w:customStyle="1" w:styleId="HTMLPreformattedChar">
+    <w:name w:val="HTML Preformatted Char"/>
+    <w:basedOn w:val="DefaultParagraphFont"/>
+    <w:link w:val="HTMLPreformatted"/>
     <w:uiPriority w:val="99"/>
     <w:semiHidden/>
     <w:rsid w:val="00851B0F"/>
@@ -8035,9 +9860,9 @@
       <w:lang w:val="sk-SK"/>
     </w:rPr>
   </w:style>
-  <w:style w:type="character" w:styleId="PouitHypertextovPrepojenie">
+  <w:style w:type="character" w:styleId="FollowedHyperlink">
     <w:name w:val="FollowedHyperlink"/>
-    <w:basedOn w:val="Predvolenpsmoodseku"/>
+    <w:basedOn w:val="DefaultParagraphFont"/>
     <w:uiPriority w:val="99"/>
     <w:semiHidden/>
     <w:unhideWhenUsed/>
@@ -8049,7 +9874,7 @@
   </w:style>
   <w:style w:type="paragraph" w:customStyle="1" w:styleId="whitespace-normal">
     <w:name w:val="whitespace-normal"/>
-    <w:basedOn w:val="Normlny"/>
+    <w:basedOn w:val="Normal"/>
     <w:rsid w:val="008E0260"/>
     <w:pPr>
       <w:spacing w:before="100" w:beforeAutospacing="1" w:after="100" w:afterAutospacing="1" w:line="240" w:lineRule="auto"/>
@@ -8063,9 +9888,9 @@
       <w14:ligatures w14:val="none"/>
     </w:rPr>
   </w:style>
-  <w:style w:type="character" w:styleId="Vrazn">
+  <w:style w:type="character" w:styleId="Strong">
     <w:name w:val="Strong"/>
-    <w:basedOn w:val="Predvolenpsmoodseku"/>
+    <w:basedOn w:val="DefaultParagraphFont"/>
     <w:uiPriority w:val="22"/>
     <w:qFormat/>
     <w:rsid w:val="008E0260"/>
@@ -8074,9 +9899,9 @@
       <w:bCs/>
     </w:rPr>
   </w:style>
-  <w:style w:type="character" w:styleId="KdHTML">
+  <w:style w:type="character" w:styleId="HTMLCode">
     <w:name w:val="HTML Code"/>
-    <w:basedOn w:val="Predvolenpsmoodseku"/>
+    <w:basedOn w:val="DefaultParagraphFont"/>
     <w:uiPriority w:val="99"/>
     <w:semiHidden/>
     <w:unhideWhenUsed/>
@@ -8087,9 +9912,9 @@
       <w:szCs w:val="20"/>
     </w:rPr>
   </w:style>
-  <w:style w:type="paragraph" w:styleId="Normlnywebov">
+  <w:style w:type="paragraph" w:styleId="NormalWeb">
     <w:name w:val="Normal (Web)"/>
-    <w:basedOn w:val="Normlny"/>
+    <w:basedOn w:val="Normal"/>
     <w:uiPriority w:val="99"/>
     <w:semiHidden/>
     <w:unhideWhenUsed/>

</xml_diff>